<commit_message>
Mudança da Mensagem de Resposta
</commit_message>
<xml_diff>
--- a/backend/FullStack.docx
+++ b/backend/FullStack.docx
@@ -35,7 +35,19 @@
           <w:rPr>
             <w:rStyle w:val="Hyperlink"/>
           </w:rPr>
-          <w:t>https://miro.com/app/board/uXjVPGdjF2Y=/</w:t>
+          <w:t>https://miro.com</w:t>
+        </w:r>
+        <w:r>
+          <w:rPr>
+            <w:rStyle w:val="Hyperlink"/>
+          </w:rPr>
+          <w:t>/</w:t>
+        </w:r>
+        <w:r>
+          <w:rPr>
+            <w:rStyle w:val="Hyperlink"/>
+          </w:rPr>
+          <w:t>app/board/uXjVPGdjF2Y=/</w:t>
         </w:r>
       </w:hyperlink>
     </w:p>
@@ -57,7 +69,11 @@
     </w:p>
     <w:p>
       <w:r>
-        <w:t>Para configurar o Pritt</w:t>
+        <w:t xml:space="preserve">Para configurar o </w:t>
+      </w:r>
+      <w:proofErr w:type="spellStart"/>
+      <w:r>
+        <w:t>Pritt</w:t>
       </w:r>
       <w:r>
         <w:t>i</w:t>
@@ -65,6 +81,7 @@
       <w:r>
         <w:t>er</w:t>
       </w:r>
+      <w:proofErr w:type="spellEnd"/>
       <w:r>
         <w:br/>
       </w:r>
@@ -93,9 +110,11 @@
       </w:hyperlink>
     </w:p>
     <w:p>
+      <w:proofErr w:type="spellStart"/>
       <w:r>
         <w:t>Nodemon</w:t>
       </w:r>
+      <w:proofErr w:type="spellEnd"/>
     </w:p>
     <w:p>
       <w:hyperlink r:id="rId9" w:history="1">
@@ -109,8 +128,13 @@
     </w:p>
     <w:p>
       <w:r>
-        <w:t>Banco de dados, Hanking</w:t>
-      </w:r>
+        <w:t xml:space="preserve">Banco de dados, </w:t>
+      </w:r>
+      <w:proofErr w:type="spellStart"/>
+      <w:r>
+        <w:t>Hanking</w:t>
+      </w:r>
+      <w:proofErr w:type="spellEnd"/>
     </w:p>
     <w:p>
       <w:hyperlink r:id="rId10" w:history="1">
@@ -124,8 +148,13 @@
     </w:p>
     <w:p>
       <w:r>
-        <w:t>Comando MongoDB</w:t>
-      </w:r>
+        <w:t xml:space="preserve">Comando </w:t>
+      </w:r>
+      <w:proofErr w:type="spellStart"/>
+      <w:r>
+        <w:t>MongoDB</w:t>
+      </w:r>
+      <w:proofErr w:type="spellEnd"/>
     </w:p>
     <w:p>
       <w:hyperlink r:id="rId11" w:history="1">
@@ -139,8 +168,13 @@
     </w:p>
     <w:p>
       <w:r>
-        <w:t>Para verificar algumas coisas da função await</w:t>
-      </w:r>
+        <w:t xml:space="preserve">Para verificar algumas coisas da função </w:t>
+      </w:r>
+      <w:proofErr w:type="spellStart"/>
+      <w:r>
+        <w:t>await</w:t>
+      </w:r>
+      <w:proofErr w:type="spellEnd"/>
     </w:p>
     <w:p>
       <w:hyperlink r:id="rId12" w:history="1">
@@ -200,7 +234,15 @@
     <w:p/>
     <w:p>
       <w:r>
-        <w:t>Para fazer conversão NodeJS para JS</w:t>
+        <w:t xml:space="preserve">Para fazer conversão </w:t>
+      </w:r>
+      <w:proofErr w:type="spellStart"/>
+      <w:r>
+        <w:t>NodeJS</w:t>
+      </w:r>
+      <w:proofErr w:type="spellEnd"/>
+      <w:r>
+        <w:t xml:space="preserve"> para JS</w:t>
       </w:r>
     </w:p>
     <w:p>
@@ -225,147 +267,187 @@
     </w:p>
     <w:p>
       <w:r>
-        <w:t>(usaremos o vitejs)</w:t>
+        <w:t xml:space="preserve">(usaremos o </w:t>
+      </w:r>
+      <w:proofErr w:type="spellStart"/>
+      <w:r>
+        <w:t>vitejs</w:t>
+      </w:r>
+      <w:proofErr w:type="spellEnd"/>
+      <w:r>
+        <w:t>)</w:t>
       </w:r>
     </w:p>
     <w:p/>
     <w:p>
       <w:r>
         <w:lastRenderedPageBreak/>
+        <w:t>Para aprender mais sobre FORMULARIOS, é bom ir no w3SchoolBook</w:t>
+      </w:r>
+    </w:p>
+    <w:p>
+      <w:hyperlink r:id="rId18" w:history="1">
+        <w:r>
+          <w:rPr>
+            <w:rStyle w:val="Hyperlink"/>
+          </w:rPr>
+          <w:t>https://www.w3schools.com/html/html_forms.asp</w:t>
+        </w:r>
+      </w:hyperlink>
+    </w:p>
+    <w:p/>
+    <w:p/>
+    <w:p>
+      <w:r>
         <w:t xml:space="preserve">O PACKGE.JSON é o arquivo mais importante do projeto. É o coração. Para chamar ele, vai em Terminal &gt; New Terminal e digita </w:t>
       </w:r>
+      <w:proofErr w:type="spellStart"/>
       <w:r>
         <w:rPr>
           <w:b/>
           <w:bCs/>
         </w:rPr>
-        <w:t>npm init -y</w:t>
-      </w:r>
-    </w:p>
-    <w:p>
-      <w:r>
-        <w:t xml:space="preserve">Criar o </w:t>
-      </w:r>
+        <w:t>npm</w:t>
+      </w:r>
+      <w:proofErr w:type="spellEnd"/>
       <w:r>
         <w:rPr>
           <w:b/>
           <w:bCs/>
         </w:rPr>
-        <w:t>i</w:t>
-      </w:r>
+        <w:t xml:space="preserve"> </w:t>
+      </w:r>
+      <w:proofErr w:type="spellStart"/>
       <w:r>
         <w:rPr>
           <w:b/>
           <w:bCs/>
         </w:rPr>
-        <w:t>ndex.</w:t>
-      </w:r>
+        <w:t>init</w:t>
+      </w:r>
+      <w:proofErr w:type="spellEnd"/>
       <w:r>
         <w:rPr>
           <w:b/>
           <w:bCs/>
         </w:rPr>
-        <w:t>js</w:t>
-      </w:r>
-      <w:r>
-        <w:t xml:space="preserve">, clicando em novo e editando o nome para </w:t>
+        <w:t xml:space="preserve"> -y</w:t>
+      </w:r>
+    </w:p>
+    <w:p>
+      <w:r>
+        <w:t xml:space="preserve">Criar o </w:t>
       </w:r>
       <w:r>
         <w:rPr>
           <w:b/>
           <w:bCs/>
         </w:rPr>
-        <w:t>index.js</w:t>
-      </w:r>
-    </w:p>
-    <w:p>
-      <w:r>
-        <w:t xml:space="preserve">Começa a escrever os códigos e para verificar o que foi escrito, usa o TERMINAL para ver, escrevendo o comando </w:t>
+        <w:t>i</w:t>
       </w:r>
       <w:r>
         <w:rPr>
           <w:b/>
           <w:bCs/>
         </w:rPr>
-        <w:t>node index.js</w:t>
-      </w:r>
-    </w:p>
-    <w:p>
-      <w:r>
-        <w:t>Para fazer interface gráfica, criação de servidor, etc, é necessário instalar o EXPRESS, cada projeto deve ser feita a instalação</w:t>
-      </w:r>
-    </w:p>
-    <w:p>
-      <w:r>
-        <w:t xml:space="preserve">Depois de fazer o npm init -y é possível instalar o express usando o comando </w:t>
+        <w:t>ndex.</w:t>
       </w:r>
       <w:r>
         <w:rPr>
           <w:b/>
           <w:bCs/>
         </w:rPr>
-        <w:t>npm install express</w:t>
-      </w:r>
-    </w:p>
-    <w:p>
-      <w:r>
-        <w:t>*</w:t>
-      </w:r>
-      <w:r>
-        <w:t xml:space="preserve">Caso você tenha pego algum projeto sem a pasta </w:t>
+        <w:t>js</w:t>
+      </w:r>
+      <w:r>
+        <w:t xml:space="preserve">, clicando em novo e editando o nome para </w:t>
       </w:r>
       <w:r>
         <w:rPr>
           <w:b/>
           <w:bCs/>
         </w:rPr>
-        <w:t>node_modules</w:t>
-      </w:r>
-      <w:r>
-        <w:t xml:space="preserve"> é só chamar a </w:t>
+        <w:t>index.js</w:t>
+      </w:r>
+    </w:p>
+    <w:p>
+      <w:r>
+        <w:t xml:space="preserve">Começa a escrever os códigos e para verificar o que foi escrito, usa o TERMINAL para ver, escrevendo o comando </w:t>
       </w:r>
       <w:r>
         <w:rPr>
           <w:b/>
           <w:bCs/>
         </w:rPr>
-        <w:t>npm install</w:t>
-      </w:r>
-      <w:r>
-        <w:t xml:space="preserve"> que a pasta será criada no projeto já existem</w:t>
-      </w:r>
-    </w:p>
-    <w:p>
-      <w:r>
-        <w:t>Quando o node index.js estiver rodando no terminal, para parar é só clicar no terminal e apertar CRTL + C</w:t>
-      </w:r>
-    </w:p>
-    <w:p>
-      <w:pPr>
+        <w:t>node index.js</w:t>
+      </w:r>
+    </w:p>
+    <w:p>
+      <w:r>
+        <w:t xml:space="preserve">Para fazer interface gráfica, criação de servidor, </w:t>
+      </w:r>
+      <w:proofErr w:type="spellStart"/>
+      <w:r>
+        <w:t>etc</w:t>
+      </w:r>
+      <w:proofErr w:type="spellEnd"/>
+      <w:r>
+        <w:t>, é necessário instalar o EXPRESS, cada projeto deve ser feita a instalação</w:t>
+      </w:r>
+    </w:p>
+    <w:p>
+      <w:r>
+        <w:t xml:space="preserve">Depois de fazer o </w:t>
+      </w:r>
+      <w:proofErr w:type="spellStart"/>
+      <w:r>
+        <w:t>npm</w:t>
+      </w:r>
+      <w:proofErr w:type="spellEnd"/>
+      <w:r>
+        <w:t xml:space="preserve"> </w:t>
+      </w:r>
+      <w:proofErr w:type="spellStart"/>
+      <w:r>
+        <w:t>init</w:t>
+      </w:r>
+      <w:proofErr w:type="spellEnd"/>
+      <w:r>
+        <w:t xml:space="preserve"> -y é possível instalar o </w:t>
+      </w:r>
+      <w:proofErr w:type="spellStart"/>
+      <w:r>
+        <w:t>express</w:t>
+      </w:r>
+      <w:proofErr w:type="spellEnd"/>
+      <w:r>
+        <w:t xml:space="preserve"> usando o comando </w:t>
+      </w:r>
+      <w:proofErr w:type="spellStart"/>
+      <w:r>
         <w:rPr>
           <w:b/>
           <w:bCs/>
         </w:rPr>
-      </w:pPr>
+        <w:t>npm</w:t>
+      </w:r>
+      <w:proofErr w:type="spellEnd"/>
       <w:r>
         <w:rPr>
           <w:b/>
           <w:bCs/>
         </w:rPr>
-        <w:t>Instalar o Thunder Client</w:t>
-      </w:r>
-    </w:p>
-    <w:p>
-      <w:r>
-        <w:t xml:space="preserve">Para testar a aplicação BackEnd usamos o Thunder Client, para tanto, ir em EXTENSOES e digitar Thunder Client e instalar. Depois clicar no ícone RAIO do lado esquerdo e gerar </w:t>
-      </w:r>
+        <w:t xml:space="preserve"> </w:t>
+      </w:r>
+      <w:proofErr w:type="spellStart"/>
       <w:r>
         <w:rPr>
           <w:b/>
           <w:bCs/>
         </w:rPr>
-        <w:t>New Request</w:t>
-      </w:r>
+        <w:t>install</w:t>
+      </w:r>
+      <w:proofErr w:type="spellEnd"/>
       <w:r>
         <w:rPr>
           <w:b/>
@@ -373,31 +455,169 @@
         </w:rPr>
         <w:t xml:space="preserve"> </w:t>
       </w:r>
-      <w:r>
-        <w:t>, nesse caso mudamos o endereço para http://localhost:3000</w:t>
-      </w:r>
-    </w:p>
-    <w:p>
-      <w:pPr>
+      <w:proofErr w:type="spellStart"/>
+      <w:r>
         <w:rPr>
           <w:b/>
           <w:bCs/>
         </w:rPr>
-      </w:pPr>
+        <w:t>express</w:t>
+      </w:r>
+      <w:proofErr w:type="spellEnd"/>
+    </w:p>
+    <w:p>
+      <w:r>
+        <w:t>*</w:t>
+      </w:r>
+      <w:r>
+        <w:t xml:space="preserve">Caso você tenha pego algum projeto sem a pasta </w:t>
+      </w:r>
+      <w:proofErr w:type="spellStart"/>
       <w:r>
         <w:rPr>
           <w:b/>
           <w:bCs/>
         </w:rPr>
-        <w:t>Usar os operadores</w:t>
-      </w:r>
-    </w:p>
-    <w:p>
+        <w:t>node_modules</w:t>
+      </w:r>
+      <w:proofErr w:type="spellEnd"/>
+      <w:r>
+        <w:t xml:space="preserve"> é só chamar a </w:t>
+      </w:r>
+      <w:proofErr w:type="spellStart"/>
       <w:r>
         <w:rPr>
           <w:b/>
           <w:bCs/>
         </w:rPr>
+        <w:t>npm</w:t>
+      </w:r>
+      <w:proofErr w:type="spellEnd"/>
+      <w:r>
+        <w:rPr>
+          <w:b/>
+          <w:bCs/>
+        </w:rPr>
+        <w:t xml:space="preserve"> </w:t>
+      </w:r>
+      <w:proofErr w:type="spellStart"/>
+      <w:r>
+        <w:rPr>
+          <w:b/>
+          <w:bCs/>
+        </w:rPr>
+        <w:t>install</w:t>
+      </w:r>
+      <w:proofErr w:type="spellEnd"/>
+      <w:r>
+        <w:t xml:space="preserve"> que a pasta será criada no projeto já existem</w:t>
+      </w:r>
+    </w:p>
+    <w:p>
+      <w:r>
+        <w:t>Quando o node index.js estiver rodando no terminal, para parar é só clicar no terminal e apertar CRTL + C</w:t>
+      </w:r>
+    </w:p>
+    <w:p>
+      <w:pPr>
+        <w:rPr>
+          <w:b/>
+          <w:bCs/>
+        </w:rPr>
+      </w:pPr>
+      <w:r>
+        <w:rPr>
+          <w:b/>
+          <w:bCs/>
+        </w:rPr>
+        <w:t xml:space="preserve">Instalar o Thunder </w:t>
+      </w:r>
+      <w:proofErr w:type="spellStart"/>
+      <w:r>
+        <w:rPr>
+          <w:b/>
+          <w:bCs/>
+        </w:rPr>
+        <w:t>Client</w:t>
+      </w:r>
+      <w:proofErr w:type="spellEnd"/>
+    </w:p>
+    <w:p>
+      <w:r>
+        <w:t xml:space="preserve">Para testar a aplicação </w:t>
+      </w:r>
+      <w:proofErr w:type="spellStart"/>
+      <w:r>
+        <w:t>BackEnd</w:t>
+      </w:r>
+      <w:proofErr w:type="spellEnd"/>
+      <w:r>
+        <w:t xml:space="preserve"> usamos o Thunder </w:t>
+      </w:r>
+      <w:proofErr w:type="spellStart"/>
+      <w:r>
+        <w:t>Client</w:t>
+      </w:r>
+      <w:proofErr w:type="spellEnd"/>
+      <w:r>
+        <w:t xml:space="preserve">, para tanto, ir em EXTENSOES e digitar Thunder </w:t>
+      </w:r>
+      <w:proofErr w:type="spellStart"/>
+      <w:r>
+        <w:t>Client</w:t>
+      </w:r>
+      <w:proofErr w:type="spellEnd"/>
+      <w:r>
+        <w:t xml:space="preserve"> e instalar. Depois clicar no ícone RAIO do lado esquerdo e gerar </w:t>
+      </w:r>
+      <w:r>
+        <w:rPr>
+          <w:b/>
+          <w:bCs/>
+        </w:rPr>
+        <w:t xml:space="preserve">New </w:t>
+      </w:r>
+      <w:proofErr w:type="spellStart"/>
+      <w:r>
+        <w:rPr>
+          <w:b/>
+          <w:bCs/>
+        </w:rPr>
+        <w:t>Request</w:t>
+      </w:r>
+      <w:proofErr w:type="spellEnd"/>
+      <w:r>
+        <w:rPr>
+          <w:b/>
+          <w:bCs/>
+        </w:rPr>
+        <w:t xml:space="preserve"> </w:t>
+      </w:r>
+      <w:r>
+        <w:t>, nesse caso mudamos o endereço para http://localhost:3000</w:t>
+      </w:r>
+    </w:p>
+    <w:p>
+      <w:pPr>
+        <w:rPr>
+          <w:b/>
+          <w:bCs/>
+        </w:rPr>
+      </w:pPr>
+      <w:r>
+        <w:rPr>
+          <w:b/>
+          <w:bCs/>
+        </w:rPr>
+        <w:t>Usar os operadores</w:t>
+      </w:r>
+    </w:p>
+    <w:p>
+      <w:r>
+        <w:rPr>
+          <w:b/>
+          <w:bCs/>
+        </w:rPr>
         <w:t xml:space="preserve">Conceito: </w:t>
       </w:r>
       <w:r>
@@ -409,6 +629,7 @@
         <w:rPr>
           <w:noProof/>
         </w:rPr>
+        <w:lastRenderedPageBreak/>
         <w:drawing>
           <wp:inline distT="0" distB="0" distL="0" distR="0" wp14:anchorId="1BDBD138" wp14:editId="18064782">
             <wp:extent cx="3056965" cy="3778271"/>
@@ -425,7 +646,7 @@
                     <pic:cNvPicPr/>
                   </pic:nvPicPr>
                   <pic:blipFill>
-                    <a:blip r:embed="rId18"/>
+                    <a:blip r:embed="rId19"/>
                     <a:stretch>
                       <a:fillRect/>
                     </a:stretch>
@@ -449,16 +670,24 @@
     <w:p/>
     <w:p>
       <w:r>
-        <w:lastRenderedPageBreak/>
         <w:t>Fazer a aplicação usando NOME e IMAGEM</w:t>
       </w:r>
     </w:p>
     <w:p>
       <w:r>
-        <w:t>Lista ou Arrays é a mesma coisa.</w:t>
-      </w:r>
-    </w:p>
-    <w:p>
+        <w:t xml:space="preserve">Lista ou </w:t>
+      </w:r>
+      <w:proofErr w:type="spellStart"/>
+      <w:r>
+        <w:t>Arrays</w:t>
+      </w:r>
+      <w:proofErr w:type="spellEnd"/>
+      <w:r>
+        <w:t xml:space="preserve"> é a mesma coisa.</w:t>
+      </w:r>
+    </w:p>
+    <w:p>
+      <w:proofErr w:type="spellStart"/>
       <w:r>
         <w:rPr>
           <w:b/>
@@ -466,6 +695,7 @@
         </w:rPr>
         <w:t>Const</w:t>
       </w:r>
+      <w:proofErr w:type="spellEnd"/>
       <w:r>
         <w:t xml:space="preserve"> – Criar informações que não mudam, não pode ser alterado</w:t>
       </w:r>
@@ -489,7 +719,15 @@
     </w:p>
     <w:p>
       <w:r>
-        <w:t>O CONST permite colocar item dentro do cochetes, exemplo fazer um PUSH no CONST lista [1,2,3], colchete é o símbolo que insere uma nova lista.</w:t>
+        <w:t xml:space="preserve">O CONST permite colocar item dentro do </w:t>
+      </w:r>
+      <w:proofErr w:type="spellStart"/>
+      <w:r>
+        <w:t>cochetes</w:t>
+      </w:r>
+      <w:proofErr w:type="spellEnd"/>
+      <w:r>
+        <w:t>, exemplo fazer um PUSH no CONST lista [1,2,3], colchete é o símbolo que insere uma nova lista.</w:t>
       </w:r>
     </w:p>
     <w:p>
@@ -499,7 +737,15 @@
     </w:p>
     <w:p>
       <w:r>
-        <w:t>Podemos instalar de forma completa, na maquina, ou somente no projeto.</w:t>
+        <w:t xml:space="preserve">Podemos instalar de forma completa, na </w:t>
+      </w:r>
+      <w:proofErr w:type="spellStart"/>
+      <w:r>
+        <w:t>maquina</w:t>
+      </w:r>
+      <w:proofErr w:type="spellEnd"/>
+      <w:r>
+        <w:t>, ou somente no projeto.</w:t>
       </w:r>
     </w:p>
     <w:p>
@@ -512,13 +758,63 @@
       <w:r>
         <w:t xml:space="preserve">Iremos usar a instalação somente no projeto: </w:t>
       </w:r>
+      <w:proofErr w:type="spellStart"/>
       <w:r>
         <w:rPr>
           <w:b/>
           <w:bCs/>
         </w:rPr>
-        <w:t>npm install --save-dev nodemon</w:t>
-      </w:r>
+        <w:t>npm</w:t>
+      </w:r>
+      <w:proofErr w:type="spellEnd"/>
+      <w:r>
+        <w:rPr>
+          <w:b/>
+          <w:bCs/>
+        </w:rPr>
+        <w:t xml:space="preserve"> </w:t>
+      </w:r>
+      <w:proofErr w:type="spellStart"/>
+      <w:r>
+        <w:rPr>
+          <w:b/>
+          <w:bCs/>
+        </w:rPr>
+        <w:t>install</w:t>
+      </w:r>
+      <w:proofErr w:type="spellEnd"/>
+      <w:r>
+        <w:rPr>
+          <w:b/>
+          <w:bCs/>
+        </w:rPr>
+        <w:t xml:space="preserve"> --</w:t>
+      </w:r>
+      <w:proofErr w:type="spellStart"/>
+      <w:r>
+        <w:rPr>
+          <w:b/>
+          <w:bCs/>
+        </w:rPr>
+        <w:t>save-dev</w:t>
+      </w:r>
+      <w:proofErr w:type="spellEnd"/>
+      <w:r>
+        <w:rPr>
+          <w:b/>
+          <w:bCs/>
+        </w:rPr>
+        <w:t xml:space="preserve"> </w:t>
+      </w:r>
+      <w:proofErr w:type="spellStart"/>
+      <w:r>
+        <w:rPr>
+          <w:b/>
+          <w:bCs/>
+        </w:rPr>
+        <w:t>nodemon</w:t>
+      </w:r>
+      <w:proofErr w:type="spellEnd"/>
     </w:p>
     <w:p>
       <w:r>
@@ -630,6 +926,7 @@
         </w:rPr>
         <w:t>"</w:t>
       </w:r>
+      <w:proofErr w:type="spellStart"/>
       <w:r>
         <w:rPr>
           <w:rFonts w:ascii="Consolas" w:eastAsia="Times New Roman" w:hAnsi="Consolas" w:cs="Times New Roman"/>
@@ -640,6 +937,7 @@
         </w:rPr>
         <w:t>test</w:t>
       </w:r>
+      <w:proofErr w:type="spellEnd"/>
       <w:r>
         <w:rPr>
           <w:rFonts w:ascii="Consolas" w:eastAsia="Times New Roman" w:hAnsi="Consolas" w:cs="Times New Roman"/>
@@ -680,6 +978,7 @@
         </w:rPr>
         <w:t>"</w:t>
       </w:r>
+      <w:proofErr w:type="spellStart"/>
       <w:r>
         <w:rPr>
           <w:rFonts w:ascii="Consolas" w:eastAsia="Times New Roman" w:hAnsi="Consolas" w:cs="Times New Roman"/>
@@ -688,7 +987,18 @@
           <w:szCs w:val="21"/>
           <w:lang w:eastAsia="pt-BR"/>
         </w:rPr>
-        <w:t xml:space="preserve">echo </w:t>
+        <w:t>echo</w:t>
+      </w:r>
+      <w:proofErr w:type="spellEnd"/>
+      <w:r>
+        <w:rPr>
+          <w:rFonts w:ascii="Consolas" w:eastAsia="Times New Roman" w:hAnsi="Consolas" w:cs="Times New Roman"/>
+          <w:color w:val="F1FA8C"/>
+          <w:sz w:val="21"/>
+          <w:szCs w:val="21"/>
+          <w:lang w:eastAsia="pt-BR"/>
+        </w:rPr>
+        <w:t xml:space="preserve"> </w:t>
       </w:r>
       <w:r>
         <w:rPr>
@@ -700,6 +1010,7 @@
         </w:rPr>
         <w:t>\"</w:t>
       </w:r>
+      <w:proofErr w:type="spellStart"/>
       <w:r>
         <w:rPr>
           <w:rFonts w:ascii="Consolas" w:eastAsia="Times New Roman" w:hAnsi="Consolas" w:cs="Times New Roman"/>
@@ -708,8 +1019,53 @@
           <w:szCs w:val="21"/>
           <w:lang w:eastAsia="pt-BR"/>
         </w:rPr>
-        <w:t>Error: no test specified</w:t>
-      </w:r>
+        <w:t>Error</w:t>
+      </w:r>
+      <w:proofErr w:type="spellEnd"/>
+      <w:r>
+        <w:rPr>
+          <w:rFonts w:ascii="Consolas" w:eastAsia="Times New Roman" w:hAnsi="Consolas" w:cs="Times New Roman"/>
+          <w:color w:val="F1FA8C"/>
+          <w:sz w:val="21"/>
+          <w:szCs w:val="21"/>
+          <w:lang w:eastAsia="pt-BR"/>
+        </w:rPr>
+        <w:t xml:space="preserve">: no </w:t>
+      </w:r>
+      <w:proofErr w:type="spellStart"/>
+      <w:r>
+        <w:rPr>
+          <w:rFonts w:ascii="Consolas" w:eastAsia="Times New Roman" w:hAnsi="Consolas" w:cs="Times New Roman"/>
+          <w:color w:val="F1FA8C"/>
+          <w:sz w:val="21"/>
+          <w:szCs w:val="21"/>
+          <w:lang w:eastAsia="pt-BR"/>
+        </w:rPr>
+        <w:t>test</w:t>
+      </w:r>
+      <w:proofErr w:type="spellEnd"/>
+      <w:r>
+        <w:rPr>
+          <w:rFonts w:ascii="Consolas" w:eastAsia="Times New Roman" w:hAnsi="Consolas" w:cs="Times New Roman"/>
+          <w:color w:val="F1FA8C"/>
+          <w:sz w:val="21"/>
+          <w:szCs w:val="21"/>
+          <w:lang w:eastAsia="pt-BR"/>
+        </w:rPr>
+        <w:t xml:space="preserve"> </w:t>
+      </w:r>
+      <w:proofErr w:type="spellStart"/>
+      <w:r>
+        <w:rPr>
+          <w:rFonts w:ascii="Consolas" w:eastAsia="Times New Roman" w:hAnsi="Consolas" w:cs="Times New Roman"/>
+          <w:color w:val="F1FA8C"/>
+          <w:sz w:val="21"/>
+          <w:szCs w:val="21"/>
+          <w:lang w:eastAsia="pt-BR"/>
+        </w:rPr>
+        <w:t>specified</w:t>
+      </w:r>
+      <w:proofErr w:type="spellEnd"/>
       <w:r>
         <w:rPr>
           <w:rFonts w:ascii="Consolas" w:eastAsia="Times New Roman" w:hAnsi="Consolas" w:cs="Times New Roman"/>
@@ -728,7 +1084,29 @@
           <w:szCs w:val="21"/>
           <w:lang w:eastAsia="pt-BR"/>
         </w:rPr>
-        <w:t xml:space="preserve"> &amp;&amp; exit 1</w:t>
+        <w:t xml:space="preserve"> &amp;&amp; </w:t>
+      </w:r>
+      <w:proofErr w:type="spellStart"/>
+      <w:r>
+        <w:rPr>
+          <w:rFonts w:ascii="Consolas" w:eastAsia="Times New Roman" w:hAnsi="Consolas" w:cs="Times New Roman"/>
+          <w:color w:val="F1FA8C"/>
+          <w:sz w:val="21"/>
+          <w:szCs w:val="21"/>
+          <w:lang w:eastAsia="pt-BR"/>
+        </w:rPr>
+        <w:t>exit</w:t>
+      </w:r>
+      <w:proofErr w:type="spellEnd"/>
+      <w:r>
+        <w:rPr>
+          <w:rFonts w:ascii="Consolas" w:eastAsia="Times New Roman" w:hAnsi="Consolas" w:cs="Times New Roman"/>
+          <w:color w:val="F1FA8C"/>
+          <w:sz w:val="21"/>
+          <w:szCs w:val="21"/>
+          <w:lang w:eastAsia="pt-BR"/>
+        </w:rPr>
+        <w:t xml:space="preserve"> 1</w:t>
       </w:r>
       <w:r>
         <w:rPr>
@@ -987,6 +1365,7 @@
         </w:rPr>
         <w:t>"</w:t>
       </w:r>
+      <w:proofErr w:type="spellStart"/>
       <w:r>
         <w:rPr>
           <w:rFonts w:ascii="Consolas" w:eastAsia="Times New Roman" w:hAnsi="Consolas" w:cs="Times New Roman"/>
@@ -997,6 +1376,7 @@
         </w:rPr>
         <w:t>dev</w:t>
       </w:r>
+      <w:proofErr w:type="spellEnd"/>
       <w:r>
         <w:rPr>
           <w:rFonts w:ascii="Consolas" w:eastAsia="Times New Roman" w:hAnsi="Consolas" w:cs="Times New Roman"/>
@@ -1037,6 +1417,7 @@
         </w:rPr>
         <w:t>"</w:t>
       </w:r>
+      <w:proofErr w:type="spellStart"/>
       <w:r>
         <w:rPr>
           <w:rFonts w:ascii="Consolas" w:eastAsia="Times New Roman" w:hAnsi="Consolas" w:cs="Times New Roman"/>
@@ -1045,7 +1426,18 @@
           <w:szCs w:val="21"/>
           <w:lang w:eastAsia="pt-BR"/>
         </w:rPr>
-        <w:t>nodemon index.js</w:t>
+        <w:t>nodemon</w:t>
+      </w:r>
+      <w:proofErr w:type="spellEnd"/>
+      <w:r>
+        <w:rPr>
+          <w:rFonts w:ascii="Consolas" w:eastAsia="Times New Roman" w:hAnsi="Consolas" w:cs="Times New Roman"/>
+          <w:color w:val="F1FA8C"/>
+          <w:sz w:val="21"/>
+          <w:szCs w:val="21"/>
+          <w:lang w:eastAsia="pt-BR"/>
+        </w:rPr>
+        <w:t xml:space="preserve"> index.js</w:t>
       </w:r>
       <w:r>
         <w:rPr>
@@ -1083,15 +1475,50 @@
     </w:p>
     <w:p>
       <w:r>
+        <w:lastRenderedPageBreak/>
         <w:t xml:space="preserve">Para rodar o script devemos digitar no terminal: </w:t>
       </w:r>
+      <w:proofErr w:type="spellStart"/>
       <w:r>
         <w:rPr>
           <w:b/>
           <w:bCs/>
         </w:rPr>
-        <w:t>npm run dev</w:t>
-      </w:r>
+        <w:t>npm</w:t>
+      </w:r>
+      <w:proofErr w:type="spellEnd"/>
+      <w:r>
+        <w:rPr>
+          <w:b/>
+          <w:bCs/>
+        </w:rPr>
+        <w:t xml:space="preserve"> </w:t>
+      </w:r>
+      <w:proofErr w:type="spellStart"/>
+      <w:r>
+        <w:rPr>
+          <w:b/>
+          <w:bCs/>
+        </w:rPr>
+        <w:t>run</w:t>
+      </w:r>
+      <w:proofErr w:type="spellEnd"/>
+      <w:r>
+        <w:rPr>
+          <w:b/>
+          <w:bCs/>
+        </w:rPr>
+        <w:t xml:space="preserve"> </w:t>
+      </w:r>
+      <w:proofErr w:type="spellStart"/>
+      <w:r>
+        <w:rPr>
+          <w:b/>
+          <w:bCs/>
+        </w:rPr>
+        <w:t>dev</w:t>
+      </w:r>
+      <w:proofErr w:type="spellEnd"/>
       <w:r>
         <w:t xml:space="preserve"> , esse Script deve ser iniciado toda vez que abrir o projeto para trabalhar.</w:t>
       </w:r>
@@ -1100,39 +1527,113 @@
       <w:r>
         <w:t xml:space="preserve">Para encerrar a aplicação </w:t>
       </w:r>
+      <w:proofErr w:type="spellStart"/>
       <w:r>
         <w:rPr>
           <w:b/>
           <w:bCs/>
           <w:u w:val="single"/>
         </w:rPr>
-        <w:t>npm run dev</w:t>
-      </w:r>
-      <w:r>
-        <w:t xml:space="preserve"> é necessário clicar no terminal e clicar Ctrl+C duas vezes</w:t>
-      </w:r>
-    </w:p>
-    <w:p>
+        <w:t>npm</w:t>
+      </w:r>
+      <w:proofErr w:type="spellEnd"/>
       <w:r>
         <w:rPr>
           <w:b/>
           <w:bCs/>
+          <w:u w:val="single"/>
+        </w:rPr>
+        <w:t xml:space="preserve"> </w:t>
+      </w:r>
+      <w:proofErr w:type="spellStart"/>
+      <w:r>
+        <w:rPr>
+          <w:b/>
+          <w:bCs/>
+          <w:u w:val="single"/>
+        </w:rPr>
+        <w:t>run</w:t>
+      </w:r>
+      <w:proofErr w:type="spellEnd"/>
+      <w:r>
+        <w:rPr>
+          <w:b/>
+          <w:bCs/>
+          <w:u w:val="single"/>
+        </w:rPr>
+        <w:t xml:space="preserve"> </w:t>
+      </w:r>
+      <w:proofErr w:type="spellStart"/>
+      <w:r>
+        <w:rPr>
+          <w:b/>
+          <w:bCs/>
+          <w:u w:val="single"/>
+        </w:rPr>
+        <w:t>dev</w:t>
+      </w:r>
+      <w:proofErr w:type="spellEnd"/>
+      <w:r>
+        <w:t xml:space="preserve"> é necessário clicar no terminal e clicar </w:t>
+      </w:r>
+      <w:proofErr w:type="spellStart"/>
+      <w:r>
+        <w:t>Ctrl+C</w:t>
+      </w:r>
+      <w:proofErr w:type="spellEnd"/>
+      <w:r>
+        <w:t xml:space="preserve"> duas vezes</w:t>
+      </w:r>
+    </w:p>
+    <w:p>
+      <w:proofErr w:type="spellStart"/>
+      <w:r>
+        <w:rPr>
+          <w:b/>
+          <w:bCs/>
         </w:rPr>
         <w:t>Tip</w:t>
       </w:r>
-      <w:r>
-        <w:t>: Atl + shift + seta para baixo duplica a linha</w:t>
-      </w:r>
-    </w:p>
-    <w:p>
-      <w:r>
-        <w:t>Para usar o MongoDB precisa instalar no terminal do VSCODE</w:t>
-      </w:r>
-    </w:p>
-    <w:p>
-      <w:r>
-        <w:t>npm i mongodb</w:t>
-      </w:r>
+      <w:proofErr w:type="spellEnd"/>
+      <w:r>
+        <w:t xml:space="preserve">: </w:t>
+      </w:r>
+      <w:proofErr w:type="spellStart"/>
+      <w:r>
+        <w:t>Atl</w:t>
+      </w:r>
+      <w:proofErr w:type="spellEnd"/>
+      <w:r>
+        <w:t xml:space="preserve"> + shift + seta para baixo duplica a linha</w:t>
+      </w:r>
+    </w:p>
+    <w:p>
+      <w:r>
+        <w:t xml:space="preserve">Para usar o </w:t>
+      </w:r>
+      <w:proofErr w:type="spellStart"/>
+      <w:r>
+        <w:t>MongoDB</w:t>
+      </w:r>
+      <w:proofErr w:type="spellEnd"/>
+      <w:r>
+        <w:t xml:space="preserve"> precisa instalar no terminal do VSCODE</w:t>
+      </w:r>
+    </w:p>
+    <w:p>
+      <w:proofErr w:type="spellStart"/>
+      <w:r>
+        <w:t>npm</w:t>
+      </w:r>
+      <w:proofErr w:type="spellEnd"/>
+      <w:r>
+        <w:t xml:space="preserve"> i </w:t>
+      </w:r>
+      <w:proofErr w:type="spellStart"/>
+      <w:r>
+        <w:t>mongodb</w:t>
+      </w:r>
+      <w:proofErr w:type="spellEnd"/>
     </w:p>
     <w:p>
       <w:r>
@@ -1151,6 +1652,7 @@
           <w:lang w:eastAsia="pt-BR"/>
         </w:rPr>
       </w:pPr>
+      <w:proofErr w:type="spellStart"/>
       <w:r>
         <w:rPr>
           <w:rFonts w:ascii="Consolas" w:eastAsia="Times New Roman" w:hAnsi="Consolas" w:cs="Times New Roman"/>
@@ -1161,6 +1663,7 @@
         </w:rPr>
         <w:t>const</w:t>
       </w:r>
+      <w:proofErr w:type="spellEnd"/>
       <w:r>
         <w:rPr>
           <w:rFonts w:ascii="Consolas" w:eastAsia="Times New Roman" w:hAnsi="Consolas" w:cs="Times New Roman"/>
@@ -1171,6 +1674,7 @@
         </w:rPr>
         <w:t xml:space="preserve"> { </w:t>
       </w:r>
+      <w:proofErr w:type="spellStart"/>
       <w:r>
         <w:rPr>
           <w:rFonts w:ascii="Consolas" w:eastAsia="Times New Roman" w:hAnsi="Consolas" w:cs="Times New Roman"/>
@@ -1181,6 +1685,7 @@
         </w:rPr>
         <w:t>MongoClient</w:t>
       </w:r>
+      <w:proofErr w:type="spellEnd"/>
       <w:r>
         <w:rPr>
           <w:rFonts w:ascii="Consolas" w:eastAsia="Times New Roman" w:hAnsi="Consolas" w:cs="Times New Roman"/>
@@ -1191,6 +1696,7 @@
         </w:rPr>
         <w:t xml:space="preserve">, </w:t>
       </w:r>
+      <w:proofErr w:type="spellStart"/>
       <w:r>
         <w:rPr>
           <w:rFonts w:ascii="Consolas" w:eastAsia="Times New Roman" w:hAnsi="Consolas" w:cs="Times New Roman"/>
@@ -1201,6 +1707,7 @@
         </w:rPr>
         <w:t>ObjectId</w:t>
       </w:r>
+      <w:proofErr w:type="spellEnd"/>
       <w:r>
         <w:rPr>
           <w:rFonts w:ascii="Consolas" w:eastAsia="Times New Roman" w:hAnsi="Consolas" w:cs="Times New Roman"/>
@@ -1261,6 +1768,7 @@
         </w:rPr>
         <w:t>"</w:t>
       </w:r>
+      <w:proofErr w:type="spellStart"/>
       <w:r>
         <w:rPr>
           <w:rFonts w:ascii="Consolas" w:eastAsia="Times New Roman" w:hAnsi="Consolas" w:cs="Times New Roman"/>
@@ -1271,6 +1779,7 @@
         </w:rPr>
         <w:t>mongodb</w:t>
       </w:r>
+      <w:proofErr w:type="spellEnd"/>
       <w:r>
         <w:rPr>
           <w:rFonts w:ascii="Consolas" w:eastAsia="Times New Roman" w:hAnsi="Consolas" w:cs="Times New Roman"/>
@@ -1310,6 +1819,7 @@
           <w:lang w:eastAsia="pt-BR"/>
         </w:rPr>
       </w:pPr>
+      <w:proofErr w:type="spellStart"/>
       <w:r>
         <w:rPr>
           <w:rFonts w:ascii="Consolas" w:eastAsia="Times New Roman" w:hAnsi="Consolas" w:cs="Times New Roman"/>
@@ -1320,6 +1830,7 @@
         </w:rPr>
         <w:t>const</w:t>
       </w:r>
+      <w:proofErr w:type="spellEnd"/>
       <w:r>
         <w:rPr>
           <w:rFonts w:ascii="Consolas" w:eastAsia="Times New Roman" w:hAnsi="Consolas" w:cs="Times New Roman"/>
@@ -1330,6 +1841,7 @@
         </w:rPr>
         <w:t xml:space="preserve"> </w:t>
       </w:r>
+      <w:proofErr w:type="spellStart"/>
       <w:r>
         <w:rPr>
           <w:rFonts w:ascii="Consolas" w:eastAsia="Times New Roman" w:hAnsi="Consolas" w:cs="Times New Roman"/>
@@ -1340,6 +1852,7 @@
         </w:rPr>
         <w:t>express</w:t>
       </w:r>
+      <w:proofErr w:type="spellEnd"/>
       <w:r>
         <w:rPr>
           <w:rFonts w:ascii="Consolas" w:eastAsia="Times New Roman" w:hAnsi="Consolas" w:cs="Times New Roman"/>
@@ -1400,6 +1913,7 @@
         </w:rPr>
         <w:t>'</w:t>
       </w:r>
+      <w:proofErr w:type="spellStart"/>
       <w:r>
         <w:rPr>
           <w:rFonts w:ascii="Consolas" w:eastAsia="Times New Roman" w:hAnsi="Consolas" w:cs="Times New Roman"/>
@@ -1410,6 +1924,7 @@
         </w:rPr>
         <w:t>express</w:t>
       </w:r>
+      <w:proofErr w:type="spellEnd"/>
       <w:r>
         <w:rPr>
           <w:rFonts w:ascii="Consolas" w:eastAsia="Times New Roman" w:hAnsi="Consolas" w:cs="Times New Roman"/>
@@ -1443,6 +1958,7 @@
           <w:lang w:eastAsia="pt-BR"/>
         </w:rPr>
       </w:pPr>
+      <w:proofErr w:type="spellStart"/>
       <w:r>
         <w:rPr>
           <w:rFonts w:ascii="Consolas" w:eastAsia="Times New Roman" w:hAnsi="Consolas" w:cs="Times New Roman"/>
@@ -1453,6 +1969,7 @@
         </w:rPr>
         <w:t>const</w:t>
       </w:r>
+      <w:proofErr w:type="spellEnd"/>
       <w:r>
         <w:rPr>
           <w:rFonts w:ascii="Consolas" w:eastAsia="Times New Roman" w:hAnsi="Consolas" w:cs="Times New Roman"/>
@@ -1463,6 +1980,7 @@
         </w:rPr>
         <w:t xml:space="preserve"> { </w:t>
       </w:r>
+      <w:proofErr w:type="spellStart"/>
       <w:r>
         <w:rPr>
           <w:rFonts w:ascii="Consolas" w:eastAsia="Times New Roman" w:hAnsi="Consolas" w:cs="Times New Roman"/>
@@ -1473,6 +1991,7 @@
         </w:rPr>
         <w:t>MongoClient</w:t>
       </w:r>
+      <w:proofErr w:type="spellEnd"/>
       <w:r>
         <w:rPr>
           <w:rFonts w:ascii="Consolas" w:eastAsia="Times New Roman" w:hAnsi="Consolas" w:cs="Times New Roman"/>
@@ -1483,6 +2002,7 @@
         </w:rPr>
         <w:t xml:space="preserve">, </w:t>
       </w:r>
+      <w:proofErr w:type="spellStart"/>
       <w:r>
         <w:rPr>
           <w:rFonts w:ascii="Consolas" w:eastAsia="Times New Roman" w:hAnsi="Consolas" w:cs="Times New Roman"/>
@@ -1493,6 +2013,7 @@
         </w:rPr>
         <w:t>ObjectId</w:t>
       </w:r>
+      <w:proofErr w:type="spellEnd"/>
       <w:r>
         <w:rPr>
           <w:rFonts w:ascii="Consolas" w:eastAsia="Times New Roman" w:hAnsi="Consolas" w:cs="Times New Roman"/>
@@ -1553,6 +2074,7 @@
         </w:rPr>
         <w:t>"</w:t>
       </w:r>
+      <w:proofErr w:type="spellStart"/>
       <w:r>
         <w:rPr>
           <w:rFonts w:ascii="Consolas" w:eastAsia="Times New Roman" w:hAnsi="Consolas" w:cs="Times New Roman"/>
@@ -1563,6 +2085,7 @@
         </w:rPr>
         <w:t>mongodb</w:t>
       </w:r>
+      <w:proofErr w:type="spellEnd"/>
       <w:r>
         <w:rPr>
           <w:rFonts w:ascii="Consolas" w:eastAsia="Times New Roman" w:hAnsi="Consolas" w:cs="Times New Roman"/>
@@ -1596,6 +2119,7 @@
           <w:lang w:eastAsia="pt-BR"/>
         </w:rPr>
       </w:pPr>
+      <w:proofErr w:type="spellStart"/>
       <w:r>
         <w:rPr>
           <w:rFonts w:ascii="Consolas" w:eastAsia="Times New Roman" w:hAnsi="Consolas" w:cs="Times New Roman"/>
@@ -1606,6 +2130,7 @@
         </w:rPr>
         <w:t>const</w:t>
       </w:r>
+      <w:proofErr w:type="spellEnd"/>
       <w:r>
         <w:rPr>
           <w:rFonts w:ascii="Consolas" w:eastAsia="Times New Roman" w:hAnsi="Consolas" w:cs="Times New Roman"/>
@@ -1656,6 +2181,7 @@
         </w:rPr>
         <w:t xml:space="preserve"> </w:t>
       </w:r>
+      <w:proofErr w:type="spellStart"/>
       <w:r>
         <w:rPr>
           <w:rFonts w:ascii="Consolas" w:eastAsia="Times New Roman" w:hAnsi="Consolas" w:cs="Times New Roman"/>
@@ -1666,6 +2192,7 @@
         </w:rPr>
         <w:t>express</w:t>
       </w:r>
+      <w:proofErr w:type="spellEnd"/>
       <w:r>
         <w:rPr>
           <w:rFonts w:ascii="Consolas" w:eastAsia="Times New Roman" w:hAnsi="Consolas" w:cs="Times New Roman"/>
@@ -1695,6 +2222,7 @@
           <w:lang w:eastAsia="pt-BR"/>
         </w:rPr>
       </w:pPr>
+      <w:proofErr w:type="spellStart"/>
       <w:r>
         <w:rPr>
           <w:rFonts w:ascii="Consolas" w:eastAsia="Times New Roman" w:hAnsi="Consolas" w:cs="Times New Roman"/>
@@ -1703,9 +2231,9 @@
           <w:szCs w:val="21"/>
           <w:lang w:eastAsia="pt-BR"/>
         </w:rPr>
-        <w:lastRenderedPageBreak/>
         <w:t>const</w:t>
       </w:r>
+      <w:proofErr w:type="spellEnd"/>
       <w:r>
         <w:rPr>
           <w:rFonts w:ascii="Consolas" w:eastAsia="Times New Roman" w:hAnsi="Consolas" w:cs="Times New Roman"/>
@@ -1716,6 +2244,7 @@
         </w:rPr>
         <w:t xml:space="preserve"> </w:t>
       </w:r>
+      <w:proofErr w:type="spellStart"/>
       <w:r>
         <w:rPr>
           <w:rFonts w:ascii="Consolas" w:eastAsia="Times New Roman" w:hAnsi="Consolas" w:cs="Times New Roman"/>
@@ -1726,6 +2255,7 @@
         </w:rPr>
         <w:t>url</w:t>
       </w:r>
+      <w:proofErr w:type="spellEnd"/>
       <w:r>
         <w:rPr>
           <w:rFonts w:ascii="Consolas" w:eastAsia="Times New Roman" w:hAnsi="Consolas" w:cs="Times New Roman"/>
@@ -1756,6 +2286,7 @@
         </w:rPr>
         <w:t>"</w:t>
       </w:r>
+      <w:proofErr w:type="spellStart"/>
       <w:r>
         <w:rPr>
           <w:rFonts w:ascii="Consolas" w:eastAsia="Times New Roman" w:hAnsi="Consolas" w:cs="Times New Roman"/>
@@ -1764,7 +2295,18 @@
           <w:szCs w:val="21"/>
           <w:lang w:eastAsia="pt-BR"/>
         </w:rPr>
-        <w:t>mongodb://localhost</w:t>
+        <w:t>mongodb</w:t>
+      </w:r>
+      <w:proofErr w:type="spellEnd"/>
+      <w:r>
+        <w:rPr>
+          <w:rFonts w:ascii="Consolas" w:eastAsia="Times New Roman" w:hAnsi="Consolas" w:cs="Times New Roman"/>
+          <w:color w:val="F1FA8C"/>
+          <w:sz w:val="21"/>
+          <w:szCs w:val="21"/>
+          <w:lang w:eastAsia="pt-BR"/>
+        </w:rPr>
+        <w:t>://localhost</w:t>
       </w:r>
       <w:r>
         <w:rPr>
@@ -1825,6 +2367,7 @@
           <w:lang w:eastAsia="pt-BR"/>
         </w:rPr>
       </w:pPr>
+      <w:proofErr w:type="spellStart"/>
       <w:r>
         <w:rPr>
           <w:rFonts w:ascii="Consolas" w:eastAsia="Times New Roman" w:hAnsi="Consolas" w:cs="Times New Roman"/>
@@ -1835,6 +2378,7 @@
         </w:rPr>
         <w:t>const</w:t>
       </w:r>
+      <w:proofErr w:type="spellEnd"/>
       <w:r>
         <w:rPr>
           <w:rFonts w:ascii="Consolas" w:eastAsia="Times New Roman" w:hAnsi="Consolas" w:cs="Times New Roman"/>
@@ -1845,6 +2389,7 @@
         </w:rPr>
         <w:t xml:space="preserve"> </w:t>
       </w:r>
+      <w:proofErr w:type="spellStart"/>
       <w:r>
         <w:rPr>
           <w:rFonts w:ascii="Consolas" w:eastAsia="Times New Roman" w:hAnsi="Consolas" w:cs="Times New Roman"/>
@@ -1855,6 +2400,7 @@
         </w:rPr>
         <w:t>BancoDadosNome</w:t>
       </w:r>
+      <w:proofErr w:type="spellEnd"/>
       <w:r>
         <w:rPr>
           <w:rFonts w:ascii="Consolas" w:eastAsia="Times New Roman" w:hAnsi="Consolas" w:cs="Times New Roman"/>
@@ -1929,7 +2475,15 @@
     <w:p/>
     <w:p>
       <w:r>
-        <w:t>Agora é hora de conectar, e é necessário usar o comando connect dentro de uma CONST com qualquer nome, nesse caso iremos usar o nome cliente</w:t>
+        <w:t xml:space="preserve">Agora é hora de conectar, e é necessário usar o comando </w:t>
+      </w:r>
+      <w:proofErr w:type="spellStart"/>
+      <w:r>
+        <w:t>connect</w:t>
+      </w:r>
+      <w:proofErr w:type="spellEnd"/>
+      <w:r>
+        <w:t xml:space="preserve"> dentro de uma CONST com qualquer nome, nesse caso iremos usar o nome cliente</w:t>
       </w:r>
     </w:p>
     <w:p>
@@ -1944,6 +2498,7 @@
           <w:lang w:eastAsia="pt-BR"/>
         </w:rPr>
       </w:pPr>
+      <w:proofErr w:type="spellStart"/>
       <w:r>
         <w:rPr>
           <w:rFonts w:ascii="Consolas" w:eastAsia="Times New Roman" w:hAnsi="Consolas" w:cs="Times New Roman"/>
@@ -1954,6 +2509,7 @@
         </w:rPr>
         <w:t>const</w:t>
       </w:r>
+      <w:proofErr w:type="spellEnd"/>
       <w:r>
         <w:rPr>
           <w:rFonts w:ascii="Consolas" w:eastAsia="Times New Roman" w:hAnsi="Consolas" w:cs="Times New Roman"/>
@@ -1964,6 +2520,7 @@
         </w:rPr>
         <w:t xml:space="preserve"> </w:t>
       </w:r>
+      <w:proofErr w:type="spellStart"/>
       <w:r>
         <w:rPr>
           <w:rFonts w:ascii="Consolas" w:eastAsia="Times New Roman" w:hAnsi="Consolas" w:cs="Times New Roman"/>
@@ -1974,6 +2531,7 @@
         </w:rPr>
         <w:t>client</w:t>
       </w:r>
+      <w:proofErr w:type="spellEnd"/>
       <w:r>
         <w:rPr>
           <w:rFonts w:ascii="Consolas" w:eastAsia="Times New Roman" w:hAnsi="Consolas" w:cs="Times New Roman"/>
@@ -2004,6 +2562,7 @@
         </w:rPr>
         <w:t xml:space="preserve"> </w:t>
       </w:r>
+      <w:proofErr w:type="spellStart"/>
       <w:r>
         <w:rPr>
           <w:rFonts w:ascii="Consolas" w:eastAsia="Times New Roman" w:hAnsi="Consolas" w:cs="Times New Roman"/>
@@ -2034,6 +2593,7 @@
         </w:rPr>
         <w:t>connect</w:t>
       </w:r>
+      <w:proofErr w:type="spellEnd"/>
       <w:r>
         <w:rPr>
           <w:rFonts w:ascii="Consolas" w:eastAsia="Times New Roman" w:hAnsi="Consolas" w:cs="Times New Roman"/>
@@ -2044,6 +2604,7 @@
         </w:rPr>
         <w:t>(</w:t>
       </w:r>
+      <w:proofErr w:type="spellStart"/>
       <w:r>
         <w:rPr>
           <w:rFonts w:ascii="Consolas" w:eastAsia="Times New Roman" w:hAnsi="Consolas" w:cs="Times New Roman"/>
@@ -2054,6 +2615,7 @@
         </w:rPr>
         <w:t>url</w:t>
       </w:r>
+      <w:proofErr w:type="spellEnd"/>
       <w:r>
         <w:rPr>
           <w:rFonts w:ascii="Consolas" w:eastAsia="Times New Roman" w:hAnsi="Consolas" w:cs="Times New Roman"/>
@@ -2068,19 +2630,43 @@
     <w:p/>
     <w:p>
       <w:r>
-        <w:t xml:space="preserve">como leva tempo uma conexão com o banco de dados, pois é uma PROMISE, é necessário fazer um Async </w:t>
+        <w:t xml:space="preserve">como leva tempo uma conexão com o banco de dados, pois é uma PROMISE, é necessário fazer um </w:t>
+      </w:r>
+      <w:proofErr w:type="spellStart"/>
+      <w:r>
+        <w:t>Async</w:t>
+      </w:r>
+      <w:proofErr w:type="spellEnd"/>
+      <w:r>
+        <w:t xml:space="preserve"> </w:t>
       </w:r>
       <w:r>
         <w:t>e</w:t>
       </w:r>
       <w:r>
-        <w:t xml:space="preserve"> Await, necessita criar uma função, qu</w:t>
+        <w:t xml:space="preserve"> </w:t>
+      </w:r>
+      <w:proofErr w:type="spellStart"/>
+      <w:r>
+        <w:t>Await</w:t>
+      </w:r>
+      <w:proofErr w:type="spellEnd"/>
+      <w:r>
+        <w:t>, necessita criar uma função, qu</w:t>
       </w:r>
       <w:r>
         <w:t>e</w:t>
       </w:r>
       <w:r>
-        <w:t xml:space="preserve"> daremos o nome de main, pois </w:t>
+        <w:t xml:space="preserve"> daremos o nome de </w:t>
+      </w:r>
+      <w:proofErr w:type="spellStart"/>
+      <w:r>
+        <w:t>main</w:t>
+      </w:r>
+      <w:proofErr w:type="spellEnd"/>
+      <w:r>
+        <w:t xml:space="preserve">, pois </w:t>
       </w:r>
       <w:r>
         <w:t>será</w:t>
@@ -2095,8 +2681,37 @@
         <w:t xml:space="preserve"> principal</w:t>
       </w:r>
       <w:r>
-        <w:t xml:space="preserve"> e faremos um main() para executar. Obs: Para usar o Await é necessário fazer uma função Async</w:t>
-      </w:r>
+        <w:t xml:space="preserve"> e faremos um </w:t>
+      </w:r>
+      <w:proofErr w:type="spellStart"/>
+      <w:r>
+        <w:t>main</w:t>
+      </w:r>
+      <w:proofErr w:type="spellEnd"/>
+      <w:r>
+        <w:t xml:space="preserve">() para executar. </w:t>
+      </w:r>
+      <w:proofErr w:type="spellStart"/>
+      <w:r>
+        <w:t>Obs</w:t>
+      </w:r>
+      <w:proofErr w:type="spellEnd"/>
+      <w:r>
+        <w:t xml:space="preserve">: Para usar o </w:t>
+      </w:r>
+      <w:proofErr w:type="spellStart"/>
+      <w:r>
+        <w:t>Await</w:t>
+      </w:r>
+      <w:proofErr w:type="spellEnd"/>
+      <w:r>
+        <w:t xml:space="preserve"> é necessário fazer uma função </w:t>
+      </w:r>
+      <w:proofErr w:type="spellStart"/>
+      <w:r>
+        <w:t>Async</w:t>
+      </w:r>
+      <w:proofErr w:type="spellEnd"/>
     </w:p>
     <w:p>
       <w:pPr>
@@ -2110,6 +2725,7 @@
           <w:lang w:eastAsia="pt-BR"/>
         </w:rPr>
       </w:pPr>
+      <w:proofErr w:type="spellStart"/>
       <w:r>
         <w:rPr>
           <w:rFonts w:ascii="Consolas" w:eastAsia="Times New Roman" w:hAnsi="Consolas" w:cs="Times New Roman"/>
@@ -2120,6 +2736,7 @@
         </w:rPr>
         <w:t>async</w:t>
       </w:r>
+      <w:proofErr w:type="spellEnd"/>
       <w:r>
         <w:rPr>
           <w:rFonts w:ascii="Consolas" w:eastAsia="Times New Roman" w:hAnsi="Consolas" w:cs="Times New Roman"/>
@@ -2130,6 +2747,7 @@
         </w:rPr>
         <w:t xml:space="preserve"> </w:t>
       </w:r>
+      <w:proofErr w:type="spellStart"/>
       <w:r>
         <w:rPr>
           <w:rFonts w:ascii="Consolas" w:eastAsia="Times New Roman" w:hAnsi="Consolas" w:cs="Times New Roman"/>
@@ -2140,6 +2758,7 @@
         </w:rPr>
         <w:t>function</w:t>
       </w:r>
+      <w:proofErr w:type="spellEnd"/>
       <w:r>
         <w:rPr>
           <w:rFonts w:ascii="Consolas" w:eastAsia="Times New Roman" w:hAnsi="Consolas" w:cs="Times New Roman"/>
@@ -2150,6 +2769,7 @@
         </w:rPr>
         <w:t xml:space="preserve"> </w:t>
       </w:r>
+      <w:proofErr w:type="spellStart"/>
       <w:r>
         <w:rPr>
           <w:rFonts w:ascii="Consolas" w:eastAsia="Times New Roman" w:hAnsi="Consolas" w:cs="Times New Roman"/>
@@ -2160,6 +2780,7 @@
         </w:rPr>
         <w:t>main</w:t>
       </w:r>
+      <w:proofErr w:type="spellEnd"/>
       <w:r>
         <w:rPr>
           <w:rFonts w:ascii="Consolas" w:eastAsia="Times New Roman" w:hAnsi="Consolas" w:cs="Times New Roman"/>
@@ -2193,6 +2814,7 @@
         </w:rPr>
         <w:t xml:space="preserve">    </w:t>
       </w:r>
+      <w:proofErr w:type="spellStart"/>
       <w:r>
         <w:rPr>
           <w:rFonts w:ascii="Consolas" w:eastAsia="Times New Roman" w:hAnsi="Consolas" w:cs="Times New Roman"/>
@@ -2203,6 +2825,7 @@
         </w:rPr>
         <w:t>const</w:t>
       </w:r>
+      <w:proofErr w:type="spellEnd"/>
       <w:r>
         <w:rPr>
           <w:rFonts w:ascii="Consolas" w:eastAsia="Times New Roman" w:hAnsi="Consolas" w:cs="Times New Roman"/>
@@ -2213,6 +2836,7 @@
         </w:rPr>
         <w:t xml:space="preserve"> </w:t>
       </w:r>
+      <w:proofErr w:type="spellStart"/>
       <w:r>
         <w:rPr>
           <w:rFonts w:ascii="Consolas" w:eastAsia="Times New Roman" w:hAnsi="Consolas" w:cs="Times New Roman"/>
@@ -2223,6 +2847,7 @@
         </w:rPr>
         <w:t>client</w:t>
       </w:r>
+      <w:proofErr w:type="spellEnd"/>
       <w:r>
         <w:rPr>
           <w:rFonts w:ascii="Consolas" w:eastAsia="Times New Roman" w:hAnsi="Consolas" w:cs="Times New Roman"/>
@@ -2253,6 +2878,7 @@
         </w:rPr>
         <w:t xml:space="preserve"> </w:t>
       </w:r>
+      <w:proofErr w:type="spellStart"/>
       <w:r>
         <w:rPr>
           <w:rFonts w:ascii="Consolas" w:eastAsia="Times New Roman" w:hAnsi="Consolas" w:cs="Times New Roman"/>
@@ -2263,6 +2889,7 @@
         </w:rPr>
         <w:t>await</w:t>
       </w:r>
+      <w:proofErr w:type="spellEnd"/>
       <w:r>
         <w:rPr>
           <w:rFonts w:ascii="Consolas" w:eastAsia="Times New Roman" w:hAnsi="Consolas" w:cs="Times New Roman"/>
@@ -2273,6 +2900,7 @@
         </w:rPr>
         <w:t xml:space="preserve"> </w:t>
       </w:r>
+      <w:proofErr w:type="spellStart"/>
       <w:r>
         <w:rPr>
           <w:rFonts w:ascii="Consolas" w:eastAsia="Times New Roman" w:hAnsi="Consolas" w:cs="Times New Roman"/>
@@ -2303,6 +2931,7 @@
         </w:rPr>
         <w:t>connect</w:t>
       </w:r>
+      <w:proofErr w:type="spellEnd"/>
       <w:r>
         <w:rPr>
           <w:rFonts w:ascii="Consolas" w:eastAsia="Times New Roman" w:hAnsi="Consolas" w:cs="Times New Roman"/>
@@ -2313,6 +2942,7 @@
         </w:rPr>
         <w:t>(</w:t>
       </w:r>
+      <w:proofErr w:type="spellStart"/>
       <w:r>
         <w:rPr>
           <w:rFonts w:ascii="Consolas" w:eastAsia="Times New Roman" w:hAnsi="Consolas" w:cs="Times New Roman"/>
@@ -2323,6 +2953,7 @@
         </w:rPr>
         <w:t>url</w:t>
       </w:r>
+      <w:proofErr w:type="spellEnd"/>
       <w:r>
         <w:rPr>
           <w:rFonts w:ascii="Consolas" w:eastAsia="Times New Roman" w:hAnsi="Consolas" w:cs="Times New Roman"/>
@@ -2369,6 +3000,7 @@
           <w:lang w:eastAsia="pt-BR"/>
         </w:rPr>
       </w:pPr>
+      <w:proofErr w:type="spellStart"/>
       <w:r>
         <w:rPr>
           <w:rFonts w:ascii="Consolas" w:eastAsia="Times New Roman" w:hAnsi="Consolas" w:cs="Times New Roman"/>
@@ -2379,6 +3011,7 @@
         </w:rPr>
         <w:t>main</w:t>
       </w:r>
+      <w:proofErr w:type="spellEnd"/>
       <w:r>
         <w:rPr>
           <w:rFonts w:ascii="Consolas" w:eastAsia="Times New Roman" w:hAnsi="Consolas" w:cs="Times New Roman"/>
@@ -2393,7 +3026,23 @@
     <w:p/>
     <w:p>
       <w:r>
-        <w:t>Para que tudo funcione dentro do Async, é necessário colocar todo o código dentro do main(), trazendo o fechamento para o final</w:t>
+        <w:t xml:space="preserve">Para que tudo funcione dentro do </w:t>
+      </w:r>
+      <w:proofErr w:type="spellStart"/>
+      <w:r>
+        <w:t>Async</w:t>
+      </w:r>
+      <w:proofErr w:type="spellEnd"/>
+      <w:r>
+        <w:t xml:space="preserve">, é necessário colocar todo o código dentro do </w:t>
+      </w:r>
+      <w:proofErr w:type="spellStart"/>
+      <w:r>
+        <w:t>main</w:t>
+      </w:r>
+      <w:proofErr w:type="spellEnd"/>
+      <w:r>
+        <w:t>(), trazendo o fechamento para o final</w:t>
       </w:r>
     </w:p>
     <w:p>
@@ -2431,6 +3080,7 @@
           <w:lang w:eastAsia="pt-BR"/>
         </w:rPr>
       </w:pPr>
+      <w:proofErr w:type="spellStart"/>
       <w:r>
         <w:rPr>
           <w:rFonts w:ascii="Consolas" w:eastAsia="Times New Roman" w:hAnsi="Consolas" w:cs="Times New Roman"/>
@@ -2439,8 +3089,10 @@
           <w:szCs w:val="21"/>
           <w:lang w:eastAsia="pt-BR"/>
         </w:rPr>
+        <w:lastRenderedPageBreak/>
         <w:t>main</w:t>
       </w:r>
+      <w:proofErr w:type="spellEnd"/>
       <w:r>
         <w:rPr>
           <w:rFonts w:ascii="Consolas" w:eastAsia="Times New Roman" w:hAnsi="Consolas" w:cs="Times New Roman"/>
@@ -2462,7 +3114,7 @@
       <w:r>
         <w:t xml:space="preserve">Entrar no site </w:t>
       </w:r>
-      <w:hyperlink r:id="rId19" w:history="1">
+      <w:hyperlink r:id="rId20" w:history="1">
         <w:r>
           <w:rPr>
             <w:rStyle w:val="Hyperlink"/>
@@ -2497,7 +3149,7 @@
                     <pic:cNvPicPr/>
                   </pic:nvPicPr>
                   <pic:blipFill>
-                    <a:blip r:embed="rId20"/>
+                    <a:blip r:embed="rId21"/>
                     <a:stretch>
                       <a:fillRect/>
                     </a:stretch>
@@ -2519,8 +3171,13 @@
       </w:r>
     </w:p>
     <w:p>
-      <w:r>
-        <w:t xml:space="preserve">Adm: </w:t>
+      <w:proofErr w:type="spellStart"/>
+      <w:r>
+        <w:t>Adm</w:t>
+      </w:r>
+      <w:proofErr w:type="spellEnd"/>
+      <w:r>
+        <w:t xml:space="preserve">: </w:t>
       </w:r>
       <w:r>
         <w:t>Admin</w:t>
@@ -2544,9 +3201,13 @@
           <w:lang w:eastAsia="pt-BR"/>
         </w:rPr>
       </w:pPr>
-      <w:r>
-        <w:lastRenderedPageBreak/>
-        <w:t xml:space="preserve">Transfor de </w:t>
+      <w:proofErr w:type="spellStart"/>
+      <w:r>
+        <w:t>Transfor</w:t>
+      </w:r>
+      <w:proofErr w:type="spellEnd"/>
+      <w:r>
+        <w:t xml:space="preserve"> de </w:t>
       </w:r>
       <w:r>
         <w:rPr>
@@ -2606,7 +3267,7 @@
                     <pic:cNvPicPr/>
                   </pic:nvPicPr>
                   <pic:blipFill>
-                    <a:blip r:embed="rId21"/>
+                    <a:blip r:embed="rId22"/>
                     <a:stretch>
                       <a:fillRect/>
                     </a:stretch>
@@ -2638,7 +3299,6 @@
         <w:rPr>
           <w:noProof/>
         </w:rPr>
-        <w:lastRenderedPageBreak/>
         <mc:AlternateContent>
           <mc:Choice Requires="wps">
             <w:drawing>
@@ -2722,7 +3382,7 @@
                     <pic:cNvPicPr/>
                   </pic:nvPicPr>
                   <pic:blipFill>
-                    <a:blip r:embed="rId22"/>
+                    <a:blip r:embed="rId23"/>
                     <a:stretch>
                       <a:fillRect/>
                     </a:stretch>
@@ -2745,7 +3405,15 @@
     </w:p>
     <w:p>
       <w:r>
-        <w:t>Meu Git Desktop</w:t>
+        <w:t xml:space="preserve">Meu </w:t>
+      </w:r>
+      <w:proofErr w:type="spellStart"/>
+      <w:r>
+        <w:t>Git</w:t>
+      </w:r>
+      <w:proofErr w:type="spellEnd"/>
+      <w:r>
+        <w:t xml:space="preserve"> Desktop</w:t>
       </w:r>
     </w:p>
     <w:p>
@@ -2753,6 +3421,7 @@
         <w:rPr>
           <w:noProof/>
         </w:rPr>
+        <w:lastRenderedPageBreak/>
         <w:drawing>
           <wp:inline distT="0" distB="0" distL="0" distR="0" wp14:anchorId="5CD9A018" wp14:editId="694D0B8B">
             <wp:extent cx="5400040" cy="3463290"/>
@@ -2769,7 +3438,7 @@
                     <pic:cNvPicPr/>
                   </pic:nvPicPr>
                   <pic:blipFill>
-                    <a:blip r:embed="rId23"/>
+                    <a:blip r:embed="rId24"/>
                     <a:stretch>
                       <a:fillRect/>
                     </a:stretch>
@@ -2796,7 +3465,7 @@
       </w:r>
     </w:p>
     <w:p>
-      <w:hyperlink r:id="rId24" w:history="1">
+      <w:hyperlink r:id="rId25" w:history="1">
         <w:r>
           <w:rPr>
             <w:rStyle w:val="Hyperlink"/>
@@ -2817,19 +3486,50 @@
       </w:r>
     </w:p>
     <w:p>
-      <w:r>
-        <w:t>npm create vite</w:t>
-      </w:r>
-    </w:p>
-    <w:p>
-      <w:r>
-        <w:t>Depois dá um enter para confirmar instalação</w:t>
-      </w:r>
-    </w:p>
-    <w:p>
-      <w:r>
-        <w:t>Coloca o nome do projeto: frontend</w:t>
-      </w:r>
+      <w:proofErr w:type="spellStart"/>
+      <w:r>
+        <w:t>npm</w:t>
+      </w:r>
+      <w:proofErr w:type="spellEnd"/>
+      <w:r>
+        <w:t xml:space="preserve"> </w:t>
+      </w:r>
+      <w:proofErr w:type="spellStart"/>
+      <w:r>
+        <w:t>create</w:t>
+      </w:r>
+      <w:proofErr w:type="spellEnd"/>
+      <w:r>
+        <w:t xml:space="preserve"> </w:t>
+      </w:r>
+      <w:proofErr w:type="spellStart"/>
+      <w:r>
+        <w:t>vite</w:t>
+      </w:r>
+      <w:proofErr w:type="spellEnd"/>
+    </w:p>
+    <w:p>
+      <w:r>
+        <w:t xml:space="preserve">Depois dá um </w:t>
+      </w:r>
+      <w:proofErr w:type="spellStart"/>
+      <w:r>
+        <w:t>enter</w:t>
+      </w:r>
+      <w:proofErr w:type="spellEnd"/>
+      <w:r>
+        <w:t xml:space="preserve"> para confirmar instalação</w:t>
+      </w:r>
+    </w:p>
+    <w:p>
+      <w:r>
+        <w:t xml:space="preserve">Coloca o nome do projeto: </w:t>
+      </w:r>
+      <w:proofErr w:type="spellStart"/>
+      <w:r>
+        <w:t>frontend</w:t>
+      </w:r>
+      <w:proofErr w:type="spellEnd"/>
     </w:p>
     <w:p>
       <w:r>
@@ -2849,7 +3549,7 @@
                     <pic:cNvPicPr/>
                   </pic:nvPicPr>
                   <pic:blipFill>
-                    <a:blip r:embed="rId25"/>
+                    <a:blip r:embed="rId26"/>
                     <a:stretch>
                       <a:fillRect/>
                     </a:stretch>
@@ -2882,6 +3582,7 @@
         </w:tabs>
       </w:pPr>
       <w:r>
+        <w:lastRenderedPageBreak/>
         <w:drawing>
           <wp:inline distT="0" distB="0" distL="0" distR="0" wp14:anchorId="61685D7B" wp14:editId="2A9DA506">
             <wp:extent cx="5400040" cy="1848485"/>
@@ -2898,7 +3599,7 @@
                     <pic:cNvPicPr/>
                   </pic:nvPicPr>
                   <pic:blipFill>
-                    <a:blip r:embed="rId26"/>
+                    <a:blip r:embed="rId27"/>
                     <a:stretch>
                       <a:fillRect/>
                     </a:stretch>
@@ -2951,13 +3652,47 @@
       <w:r>
         <w:t xml:space="preserve"> </w:t>
       </w:r>
+      <w:proofErr w:type="spellStart"/>
       <w:r>
         <w:rPr>
           <w:b/>
           <w:bCs/>
         </w:rPr>
-        <w:t>npm run dev</w:t>
-      </w:r>
+        <w:t>npm</w:t>
+      </w:r>
+      <w:proofErr w:type="spellEnd"/>
+      <w:r>
+        <w:rPr>
+          <w:b/>
+          <w:bCs/>
+        </w:rPr>
+        <w:t xml:space="preserve"> </w:t>
+      </w:r>
+      <w:proofErr w:type="spellStart"/>
+      <w:r>
+        <w:rPr>
+          <w:b/>
+          <w:bCs/>
+        </w:rPr>
+        <w:t>run</w:t>
+      </w:r>
+      <w:proofErr w:type="spellEnd"/>
+      <w:r>
+        <w:rPr>
+          <w:b/>
+          <w:bCs/>
+        </w:rPr>
+        <w:t xml:space="preserve"> </w:t>
+      </w:r>
+      <w:proofErr w:type="spellStart"/>
+      <w:r>
+        <w:rPr>
+          <w:b/>
+          <w:bCs/>
+        </w:rPr>
+        <w:t>dev</w:t>
+      </w:r>
+      <w:proofErr w:type="spellEnd"/>
       <w:r>
         <w:t xml:space="preserve"> para colocar o endereço local de trabalho, no caso foi o 127.0.0.1:5173</w:t>
       </w:r>
@@ -2969,7 +3704,15 @@
         </w:tabs>
       </w:pPr>
       <w:r>
-        <w:t>ALT + SHIFT + O apaga os imports que não estão sendo usado</w:t>
+        <w:t xml:space="preserve">ALT + SHIFT + O apaga os </w:t>
+      </w:r>
+      <w:proofErr w:type="spellStart"/>
+      <w:r>
+        <w:t>imports</w:t>
+      </w:r>
+      <w:proofErr w:type="spellEnd"/>
+      <w:r>
+        <w:t xml:space="preserve"> que não estão sendo usado</w:t>
       </w:r>
     </w:p>
     <w:p>
@@ -2989,7 +3732,6 @@
         </w:tabs>
       </w:pPr>
       <w:r>
-        <w:lastRenderedPageBreak/>
         <w:drawing>
           <wp:inline distT="0" distB="0" distL="0" distR="0" wp14:anchorId="68D769C6" wp14:editId="2B01BEDA">
             <wp:extent cx="3324689" cy="1457528"/>
@@ -3006,7 +3748,7 @@
                     <pic:cNvPicPr/>
                   </pic:nvPicPr>
                   <pic:blipFill>
-                    <a:blip r:embed="rId27"/>
+                    <a:blip r:embed="rId28"/>
                     <a:stretch>
                       <a:fillRect/>
                     </a:stretch>
@@ -3097,7 +3839,7 @@
           <w:tab w:val="left" w:pos="1024"/>
         </w:tabs>
       </w:pPr>
-      <w:hyperlink r:id="rId28" w:history="1">
+      <w:hyperlink r:id="rId29" w:history="1">
         <w:r>
           <w:rPr>
             <w:rStyle w:val="Hyperlink"/>
@@ -3113,8 +3855,21 @@
         </w:tabs>
       </w:pPr>
       <w:r>
-        <w:t>Para jogar com o display flex 27 niveis</w:t>
-      </w:r>
+        <w:t xml:space="preserve">Para jogar com o display </w:t>
+      </w:r>
+      <w:proofErr w:type="spellStart"/>
+      <w:r>
+        <w:t>flex</w:t>
+      </w:r>
+      <w:proofErr w:type="spellEnd"/>
+      <w:r>
+        <w:t xml:space="preserve"> 27 </w:t>
+      </w:r>
+      <w:proofErr w:type="spellStart"/>
+      <w:r>
+        <w:t>niveis</w:t>
+      </w:r>
+      <w:proofErr w:type="spellEnd"/>
     </w:p>
     <w:p>
       <w:pPr>
@@ -3122,7 +3877,7 @@
           <w:tab w:val="left" w:pos="1024"/>
         </w:tabs>
       </w:pPr>
-      <w:hyperlink r:id="rId29" w:history="1">
+      <w:hyperlink r:id="rId30" w:history="1">
         <w:r>
           <w:rPr>
             <w:rStyle w:val="Hyperlink"/>
@@ -3150,7 +3905,7 @@
       <w:r>
         <w:t xml:space="preserve">Necessário usar a biblioteca  </w:t>
       </w:r>
-      <w:hyperlink r:id="rId30" w:history="1">
+      <w:hyperlink r:id="rId31" w:history="1">
         <w:r>
           <w:rPr>
             <w:rStyle w:val="Hyperlink"/>
@@ -3168,12 +3923,53 @@
       <w:r>
         <w:t xml:space="preserve">Para instalar dá o comando </w:t>
       </w:r>
+      <w:proofErr w:type="spellStart"/>
       <w:r>
         <w:rPr>
           <w:b/>
           <w:bCs/>
         </w:rPr>
-        <w:t>npm i react-router-dom</w:t>
+        <w:t>npm</w:t>
+      </w:r>
+      <w:proofErr w:type="spellEnd"/>
+      <w:r>
+        <w:rPr>
+          <w:b/>
+          <w:bCs/>
+        </w:rPr>
+        <w:t xml:space="preserve"> i </w:t>
+      </w:r>
+      <w:proofErr w:type="spellStart"/>
+      <w:r>
+        <w:rPr>
+          <w:b/>
+          <w:bCs/>
+        </w:rPr>
+        <w:t>react</w:t>
+      </w:r>
+      <w:proofErr w:type="spellEnd"/>
+      <w:r>
+        <w:rPr>
+          <w:b/>
+          <w:bCs/>
+        </w:rPr>
+        <w:t>-</w:t>
+      </w:r>
+      <w:proofErr w:type="spellStart"/>
+      <w:r>
+        <w:rPr>
+          <w:b/>
+          <w:bCs/>
+        </w:rPr>
+        <w:t>router</w:t>
+      </w:r>
+      <w:proofErr w:type="spellEnd"/>
+      <w:r>
+        <w:rPr>
+          <w:b/>
+          <w:bCs/>
+        </w:rPr>
+        <w:t>-dom</w:t>
       </w:r>
       <w:r>
         <w:t xml:space="preserve"> dentro da pasta FRONTEND</w:t>
@@ -3186,6 +3982,7 @@
         </w:tabs>
       </w:pPr>
       <w:r>
+        <w:lastRenderedPageBreak/>
         <w:drawing>
           <wp:inline distT="0" distB="0" distL="0" distR="0" wp14:anchorId="545707CE" wp14:editId="07E42784">
             <wp:extent cx="5400040" cy="1094740"/>
@@ -3202,7 +3999,7 @@
                     <pic:cNvPicPr/>
                   </pic:nvPicPr>
                   <pic:blipFill>
-                    <a:blip r:embed="rId31"/>
+                    <a:blip r:embed="rId32"/>
                     <a:stretch>
                       <a:fillRect/>
                     </a:stretch>
@@ -3338,6 +4135,7 @@
         </w:rPr>
         <w:t>"</w:t>
       </w:r>
+      <w:proofErr w:type="spellStart"/>
       <w:r>
         <w:rPr>
           <w:rFonts w:ascii="Consolas" w:eastAsia="Times New Roman" w:hAnsi="Consolas" w:cs="Times New Roman"/>
@@ -3348,6 +4146,7 @@
         </w:rPr>
         <w:t>dev</w:t>
       </w:r>
+      <w:proofErr w:type="spellEnd"/>
       <w:r>
         <w:rPr>
           <w:rFonts w:ascii="Consolas" w:eastAsia="Times New Roman" w:hAnsi="Consolas" w:cs="Times New Roman"/>
@@ -3388,6 +4187,7 @@
         </w:rPr>
         <w:t>"</w:t>
       </w:r>
+      <w:proofErr w:type="spellStart"/>
       <w:r>
         <w:rPr>
           <w:rFonts w:ascii="Consolas" w:eastAsia="Times New Roman" w:hAnsi="Consolas" w:cs="Times New Roman"/>
@@ -3398,6 +4198,7 @@
         </w:rPr>
         <w:t>vite</w:t>
       </w:r>
+      <w:proofErr w:type="spellEnd"/>
       <w:r>
         <w:rPr>
           <w:rFonts w:ascii="Consolas" w:eastAsia="Times New Roman" w:hAnsi="Consolas" w:cs="Times New Roman"/>
@@ -3501,6 +4302,7 @@
         </w:rPr>
         <w:t>"</w:t>
       </w:r>
+      <w:proofErr w:type="spellStart"/>
       <w:r>
         <w:rPr>
           <w:rFonts w:ascii="Consolas" w:eastAsia="Times New Roman" w:hAnsi="Consolas" w:cs="Times New Roman"/>
@@ -3509,7 +4311,18 @@
           <w:szCs w:val="21"/>
           <w:lang w:eastAsia="pt-BR"/>
         </w:rPr>
-        <w:t>vite build</w:t>
+        <w:t>vite</w:t>
+      </w:r>
+      <w:proofErr w:type="spellEnd"/>
+      <w:r>
+        <w:rPr>
+          <w:rFonts w:ascii="Consolas" w:eastAsia="Times New Roman" w:hAnsi="Consolas" w:cs="Times New Roman"/>
+          <w:color w:val="F1FA8C"/>
+          <w:sz w:val="21"/>
+          <w:szCs w:val="21"/>
+          <w:lang w:eastAsia="pt-BR"/>
+        </w:rPr>
+        <w:t xml:space="preserve"> build</w:t>
       </w:r>
       <w:r>
         <w:rPr>
@@ -3614,6 +4427,7 @@
         </w:rPr>
         <w:t>"</w:t>
       </w:r>
+      <w:proofErr w:type="spellStart"/>
       <w:r>
         <w:rPr>
           <w:rFonts w:ascii="Consolas" w:eastAsia="Times New Roman" w:hAnsi="Consolas" w:cs="Times New Roman"/>
@@ -3622,7 +4436,18 @@
           <w:szCs w:val="21"/>
           <w:lang w:eastAsia="pt-BR"/>
         </w:rPr>
-        <w:t>vite preview</w:t>
+        <w:t>vite</w:t>
+      </w:r>
+      <w:proofErr w:type="spellEnd"/>
+      <w:r>
+        <w:rPr>
+          <w:rFonts w:ascii="Consolas" w:eastAsia="Times New Roman" w:hAnsi="Consolas" w:cs="Times New Roman"/>
+          <w:color w:val="F1FA8C"/>
+          <w:sz w:val="21"/>
+          <w:szCs w:val="21"/>
+          <w:lang w:eastAsia="pt-BR"/>
+        </w:rPr>
+        <w:t xml:space="preserve"> preview</w:t>
       </w:r>
       <w:r>
         <w:rPr>
@@ -3690,6 +4515,7 @@
         </w:rPr>
         <w:t>"</w:t>
       </w:r>
+      <w:proofErr w:type="spellStart"/>
       <w:r>
         <w:rPr>
           <w:rFonts w:ascii="Consolas" w:eastAsia="Times New Roman" w:hAnsi="Consolas" w:cs="Times New Roman"/>
@@ -3700,6 +4526,7 @@
         </w:rPr>
         <w:t>dependencies</w:t>
       </w:r>
+      <w:proofErr w:type="spellEnd"/>
       <w:r>
         <w:rPr>
           <w:rFonts w:ascii="Consolas" w:eastAsia="Times New Roman" w:hAnsi="Consolas" w:cs="Times New Roman"/>
@@ -3763,6 +4590,7 @@
         </w:rPr>
         <w:t>"</w:t>
       </w:r>
+      <w:proofErr w:type="spellStart"/>
       <w:r>
         <w:rPr>
           <w:rFonts w:ascii="Consolas" w:eastAsia="Times New Roman" w:hAnsi="Consolas" w:cs="Times New Roman"/>
@@ -3773,6 +4601,7 @@
         </w:rPr>
         <w:t>react</w:t>
       </w:r>
+      <w:proofErr w:type="spellEnd"/>
       <w:r>
         <w:rPr>
           <w:rFonts w:ascii="Consolas" w:eastAsia="Times New Roman" w:hAnsi="Consolas" w:cs="Times New Roman"/>
@@ -3876,6 +4705,7 @@
         </w:rPr>
         <w:t>"</w:t>
       </w:r>
+      <w:proofErr w:type="spellStart"/>
       <w:r>
         <w:rPr>
           <w:rFonts w:ascii="Consolas" w:eastAsia="Times New Roman" w:hAnsi="Consolas" w:cs="Times New Roman"/>
@@ -3884,7 +4714,18 @@
           <w:szCs w:val="21"/>
           <w:lang w:eastAsia="pt-BR"/>
         </w:rPr>
-        <w:t>react-dom</w:t>
+        <w:t>react</w:t>
+      </w:r>
+      <w:proofErr w:type="spellEnd"/>
+      <w:r>
+        <w:rPr>
+          <w:rFonts w:ascii="Consolas" w:eastAsia="Times New Roman" w:hAnsi="Consolas" w:cs="Times New Roman"/>
+          <w:color w:val="8BE9FD"/>
+          <w:sz w:val="21"/>
+          <w:szCs w:val="21"/>
+          <w:lang w:eastAsia="pt-BR"/>
+        </w:rPr>
+        <w:t>-dom</w:t>
       </w:r>
       <w:r>
         <w:rPr>
@@ -3989,6 +4830,7 @@
         </w:rPr>
         <w:t>"</w:t>
       </w:r>
+      <w:proofErr w:type="spellStart"/>
       <w:r>
         <w:rPr>
           <w:rFonts w:ascii="Consolas" w:eastAsia="Times New Roman" w:hAnsi="Consolas" w:cs="Times New Roman"/>
@@ -3997,7 +4839,40 @@
           <w:szCs w:val="21"/>
           <w:lang w:eastAsia="pt-BR"/>
         </w:rPr>
-        <w:t>react-router-dom</w:t>
+        <w:t>react</w:t>
+      </w:r>
+      <w:proofErr w:type="spellEnd"/>
+      <w:r>
+        <w:rPr>
+          <w:rFonts w:ascii="Consolas" w:eastAsia="Times New Roman" w:hAnsi="Consolas" w:cs="Times New Roman"/>
+          <w:color w:val="8BE9FD"/>
+          <w:sz w:val="21"/>
+          <w:szCs w:val="21"/>
+          <w:lang w:eastAsia="pt-BR"/>
+        </w:rPr>
+        <w:t>-</w:t>
+      </w:r>
+      <w:proofErr w:type="spellStart"/>
+      <w:r>
+        <w:rPr>
+          <w:rFonts w:ascii="Consolas" w:eastAsia="Times New Roman" w:hAnsi="Consolas" w:cs="Times New Roman"/>
+          <w:color w:val="8BE9FD"/>
+          <w:sz w:val="21"/>
+          <w:szCs w:val="21"/>
+          <w:lang w:eastAsia="pt-BR"/>
+        </w:rPr>
+        <w:t>router</w:t>
+      </w:r>
+      <w:proofErr w:type="spellEnd"/>
+      <w:r>
+        <w:rPr>
+          <w:rFonts w:ascii="Consolas" w:eastAsia="Times New Roman" w:hAnsi="Consolas" w:cs="Times New Roman"/>
+          <w:color w:val="8BE9FD"/>
+          <w:sz w:val="21"/>
+          <w:szCs w:val="21"/>
+          <w:lang w:eastAsia="pt-BR"/>
+        </w:rPr>
+        <w:t>-dom</w:t>
       </w:r>
       <w:r>
         <w:rPr>
@@ -4089,6 +4964,7 @@
           <w:lang w:eastAsia="pt-BR"/>
         </w:rPr>
       </w:pPr>
+      <w:proofErr w:type="spellStart"/>
       <w:r>
         <w:rPr>
           <w:rFonts w:ascii="Consolas" w:eastAsia="Times New Roman" w:hAnsi="Consolas" w:cs="Times New Roman"/>
@@ -4097,19 +4973,42 @@
           <w:szCs w:val="21"/>
           <w:lang w:eastAsia="pt-BR"/>
         </w:rPr>
-        <w:lastRenderedPageBreak/>
         <w:t>import</w:t>
       </w:r>
-      <w:r>
-        <w:rPr>
-          <w:rFonts w:ascii="Consolas" w:eastAsia="Times New Roman" w:hAnsi="Consolas" w:cs="Times New Roman"/>
-          <w:color w:val="F8F8F2"/>
-          <w:sz w:val="21"/>
-          <w:szCs w:val="21"/>
-          <w:lang w:eastAsia="pt-BR"/>
-        </w:rPr>
-        <w:t xml:space="preserve"> {Route, Routes} </w:t>
-      </w:r>
+      <w:proofErr w:type="spellEnd"/>
+      <w:r>
+        <w:rPr>
+          <w:rFonts w:ascii="Consolas" w:eastAsia="Times New Roman" w:hAnsi="Consolas" w:cs="Times New Roman"/>
+          <w:color w:val="F8F8F2"/>
+          <w:sz w:val="21"/>
+          <w:szCs w:val="21"/>
+          <w:lang w:eastAsia="pt-BR"/>
+        </w:rPr>
+        <w:t xml:space="preserve"> {Route, </w:t>
+      </w:r>
+      <w:proofErr w:type="spellStart"/>
+      <w:r>
+        <w:rPr>
+          <w:rFonts w:ascii="Consolas" w:eastAsia="Times New Roman" w:hAnsi="Consolas" w:cs="Times New Roman"/>
+          <w:color w:val="F8F8F2"/>
+          <w:sz w:val="21"/>
+          <w:szCs w:val="21"/>
+          <w:lang w:eastAsia="pt-BR"/>
+        </w:rPr>
+        <w:t>Routes</w:t>
+      </w:r>
+      <w:proofErr w:type="spellEnd"/>
+      <w:r>
+        <w:rPr>
+          <w:rFonts w:ascii="Consolas" w:eastAsia="Times New Roman" w:hAnsi="Consolas" w:cs="Times New Roman"/>
+          <w:color w:val="F8F8F2"/>
+          <w:sz w:val="21"/>
+          <w:szCs w:val="21"/>
+          <w:lang w:eastAsia="pt-BR"/>
+        </w:rPr>
+        <w:t xml:space="preserve">} </w:t>
+      </w:r>
+      <w:proofErr w:type="spellStart"/>
       <w:r>
         <w:rPr>
           <w:rFonts w:ascii="Consolas" w:eastAsia="Times New Roman" w:hAnsi="Consolas" w:cs="Times New Roman"/>
@@ -4120,6 +5019,7 @@
         </w:rPr>
         <w:t>from</w:t>
       </w:r>
+      <w:proofErr w:type="spellEnd"/>
       <w:r>
         <w:rPr>
           <w:rFonts w:ascii="Consolas" w:eastAsia="Times New Roman" w:hAnsi="Consolas" w:cs="Times New Roman"/>
@@ -4140,6 +5040,7 @@
         </w:rPr>
         <w:t>"</w:t>
       </w:r>
+      <w:proofErr w:type="spellStart"/>
       <w:r>
         <w:rPr>
           <w:rFonts w:ascii="Consolas" w:eastAsia="Times New Roman" w:hAnsi="Consolas" w:cs="Times New Roman"/>
@@ -4148,7 +5049,40 @@
           <w:szCs w:val="21"/>
           <w:lang w:eastAsia="pt-BR"/>
         </w:rPr>
-        <w:t>react-router-dom</w:t>
+        <w:t>react</w:t>
+      </w:r>
+      <w:proofErr w:type="spellEnd"/>
+      <w:r>
+        <w:rPr>
+          <w:rFonts w:ascii="Consolas" w:eastAsia="Times New Roman" w:hAnsi="Consolas" w:cs="Times New Roman"/>
+          <w:color w:val="F1FA8C"/>
+          <w:sz w:val="21"/>
+          <w:szCs w:val="21"/>
+          <w:lang w:eastAsia="pt-BR"/>
+        </w:rPr>
+        <w:t>-</w:t>
+      </w:r>
+      <w:proofErr w:type="spellStart"/>
+      <w:r>
+        <w:rPr>
+          <w:rFonts w:ascii="Consolas" w:eastAsia="Times New Roman" w:hAnsi="Consolas" w:cs="Times New Roman"/>
+          <w:color w:val="F1FA8C"/>
+          <w:sz w:val="21"/>
+          <w:szCs w:val="21"/>
+          <w:lang w:eastAsia="pt-BR"/>
+        </w:rPr>
+        <w:t>router</w:t>
+      </w:r>
+      <w:proofErr w:type="spellEnd"/>
+      <w:r>
+        <w:rPr>
+          <w:rFonts w:ascii="Consolas" w:eastAsia="Times New Roman" w:hAnsi="Consolas" w:cs="Times New Roman"/>
+          <w:color w:val="F1FA8C"/>
+          <w:sz w:val="21"/>
+          <w:szCs w:val="21"/>
+          <w:lang w:eastAsia="pt-BR"/>
+        </w:rPr>
+        <w:t>-dom</w:t>
       </w:r>
       <w:r>
         <w:rPr>
@@ -4175,7 +5109,23 @@
         </w:tabs>
       </w:pPr>
       <w:r>
-        <w:t>O react-router-dom precisa implementar outras coisas, indo no arquivo MAIN.JSX para mudar algumas coisas</w:t>
+        <w:t xml:space="preserve">O </w:t>
+      </w:r>
+      <w:proofErr w:type="spellStart"/>
+      <w:r>
+        <w:t>react</w:t>
+      </w:r>
+      <w:proofErr w:type="spellEnd"/>
+      <w:r>
+        <w:t>-</w:t>
+      </w:r>
+      <w:proofErr w:type="spellStart"/>
+      <w:r>
+        <w:t>router</w:t>
+      </w:r>
+      <w:proofErr w:type="spellEnd"/>
+      <w:r>
+        <w:t>-dom precisa implementar outras coisas, indo no arquivo MAIN.JSX para mudar algumas coisas</w:t>
       </w:r>
     </w:p>
     <w:p>
@@ -4190,6 +5140,7 @@
           <w:lang w:eastAsia="pt-BR"/>
         </w:rPr>
       </w:pPr>
+      <w:proofErr w:type="spellStart"/>
       <w:r>
         <w:rPr>
           <w:rFonts w:ascii="Consolas" w:eastAsia="Times New Roman" w:hAnsi="Consolas" w:cs="Times New Roman"/>
@@ -4200,16 +5151,40 @@
         </w:rPr>
         <w:t>import</w:t>
       </w:r>
-      <w:r>
-        <w:rPr>
-          <w:rFonts w:ascii="Consolas" w:eastAsia="Times New Roman" w:hAnsi="Consolas" w:cs="Times New Roman"/>
-          <w:color w:val="F8F8F2"/>
-          <w:sz w:val="21"/>
-          <w:szCs w:val="21"/>
-          <w:lang w:eastAsia="pt-BR"/>
-        </w:rPr>
-        <w:t xml:space="preserve"> React </w:t>
-      </w:r>
+      <w:proofErr w:type="spellEnd"/>
+      <w:r>
+        <w:rPr>
+          <w:rFonts w:ascii="Consolas" w:eastAsia="Times New Roman" w:hAnsi="Consolas" w:cs="Times New Roman"/>
+          <w:color w:val="F8F8F2"/>
+          <w:sz w:val="21"/>
+          <w:szCs w:val="21"/>
+          <w:lang w:eastAsia="pt-BR"/>
+        </w:rPr>
+        <w:t xml:space="preserve"> </w:t>
+      </w:r>
+      <w:proofErr w:type="spellStart"/>
+      <w:r>
+        <w:rPr>
+          <w:rFonts w:ascii="Consolas" w:eastAsia="Times New Roman" w:hAnsi="Consolas" w:cs="Times New Roman"/>
+          <w:color w:val="F8F8F2"/>
+          <w:sz w:val="21"/>
+          <w:szCs w:val="21"/>
+          <w:lang w:eastAsia="pt-BR"/>
+        </w:rPr>
+        <w:t>React</w:t>
+      </w:r>
+      <w:proofErr w:type="spellEnd"/>
+      <w:r>
+        <w:rPr>
+          <w:rFonts w:ascii="Consolas" w:eastAsia="Times New Roman" w:hAnsi="Consolas" w:cs="Times New Roman"/>
+          <w:color w:val="F8F8F2"/>
+          <w:sz w:val="21"/>
+          <w:szCs w:val="21"/>
+          <w:lang w:eastAsia="pt-BR"/>
+        </w:rPr>
+        <w:t xml:space="preserve"> </w:t>
+      </w:r>
+      <w:proofErr w:type="spellStart"/>
       <w:r>
         <w:rPr>
           <w:rFonts w:ascii="Consolas" w:eastAsia="Times New Roman" w:hAnsi="Consolas" w:cs="Times New Roman"/>
@@ -4220,6 +5195,7 @@
         </w:rPr>
         <w:t>from</w:t>
       </w:r>
+      <w:proofErr w:type="spellEnd"/>
       <w:r>
         <w:rPr>
           <w:rFonts w:ascii="Consolas" w:eastAsia="Times New Roman" w:hAnsi="Consolas" w:cs="Times New Roman"/>
@@ -4240,6 +5216,7 @@
         </w:rPr>
         <w:t>'</w:t>
       </w:r>
+      <w:proofErr w:type="spellStart"/>
       <w:r>
         <w:rPr>
           <w:rFonts w:ascii="Consolas" w:eastAsia="Times New Roman" w:hAnsi="Consolas" w:cs="Times New Roman"/>
@@ -4250,6 +5227,7 @@
         </w:rPr>
         <w:t>react</w:t>
       </w:r>
+      <w:proofErr w:type="spellEnd"/>
       <w:r>
         <w:rPr>
           <w:rFonts w:ascii="Consolas" w:eastAsia="Times New Roman" w:hAnsi="Consolas" w:cs="Times New Roman"/>
@@ -4273,6 +5251,7 @@
           <w:lang w:eastAsia="pt-BR"/>
         </w:rPr>
       </w:pPr>
+      <w:proofErr w:type="spellStart"/>
       <w:r>
         <w:rPr>
           <w:rFonts w:ascii="Consolas" w:eastAsia="Times New Roman" w:hAnsi="Consolas" w:cs="Times New Roman"/>
@@ -4283,16 +5262,40 @@
         </w:rPr>
         <w:t>import</w:t>
       </w:r>
-      <w:r>
-        <w:rPr>
-          <w:rFonts w:ascii="Consolas" w:eastAsia="Times New Roman" w:hAnsi="Consolas" w:cs="Times New Roman"/>
-          <w:color w:val="F8F8F2"/>
-          <w:sz w:val="21"/>
-          <w:szCs w:val="21"/>
-          <w:lang w:eastAsia="pt-BR"/>
-        </w:rPr>
-        <w:t xml:space="preserve"> ReactDOM </w:t>
-      </w:r>
+      <w:proofErr w:type="spellEnd"/>
+      <w:r>
+        <w:rPr>
+          <w:rFonts w:ascii="Consolas" w:eastAsia="Times New Roman" w:hAnsi="Consolas" w:cs="Times New Roman"/>
+          <w:color w:val="F8F8F2"/>
+          <w:sz w:val="21"/>
+          <w:szCs w:val="21"/>
+          <w:lang w:eastAsia="pt-BR"/>
+        </w:rPr>
+        <w:t xml:space="preserve"> </w:t>
+      </w:r>
+      <w:proofErr w:type="spellStart"/>
+      <w:r>
+        <w:rPr>
+          <w:rFonts w:ascii="Consolas" w:eastAsia="Times New Roman" w:hAnsi="Consolas" w:cs="Times New Roman"/>
+          <w:color w:val="F8F8F2"/>
+          <w:sz w:val="21"/>
+          <w:szCs w:val="21"/>
+          <w:lang w:eastAsia="pt-BR"/>
+        </w:rPr>
+        <w:t>ReactDOM</w:t>
+      </w:r>
+      <w:proofErr w:type="spellEnd"/>
+      <w:r>
+        <w:rPr>
+          <w:rFonts w:ascii="Consolas" w:eastAsia="Times New Roman" w:hAnsi="Consolas" w:cs="Times New Roman"/>
+          <w:color w:val="F8F8F2"/>
+          <w:sz w:val="21"/>
+          <w:szCs w:val="21"/>
+          <w:lang w:eastAsia="pt-BR"/>
+        </w:rPr>
+        <w:t xml:space="preserve"> </w:t>
+      </w:r>
+      <w:proofErr w:type="spellStart"/>
       <w:r>
         <w:rPr>
           <w:rFonts w:ascii="Consolas" w:eastAsia="Times New Roman" w:hAnsi="Consolas" w:cs="Times New Roman"/>
@@ -4303,6 +5306,7 @@
         </w:rPr>
         <w:t>from</w:t>
       </w:r>
+      <w:proofErr w:type="spellEnd"/>
       <w:r>
         <w:rPr>
           <w:rFonts w:ascii="Consolas" w:eastAsia="Times New Roman" w:hAnsi="Consolas" w:cs="Times New Roman"/>
@@ -4323,6 +5327,7 @@
         </w:rPr>
         <w:t>'</w:t>
       </w:r>
+      <w:proofErr w:type="spellStart"/>
       <w:r>
         <w:rPr>
           <w:rFonts w:ascii="Consolas" w:eastAsia="Times New Roman" w:hAnsi="Consolas" w:cs="Times New Roman"/>
@@ -4331,8 +5336,31 @@
           <w:szCs w:val="21"/>
           <w:lang w:eastAsia="pt-BR"/>
         </w:rPr>
-        <w:t>react-dom/client</w:t>
-      </w:r>
+        <w:t>react</w:t>
+      </w:r>
+      <w:proofErr w:type="spellEnd"/>
+      <w:r>
+        <w:rPr>
+          <w:rFonts w:ascii="Consolas" w:eastAsia="Times New Roman" w:hAnsi="Consolas" w:cs="Times New Roman"/>
+          <w:color w:val="F1FA8C"/>
+          <w:sz w:val="21"/>
+          <w:szCs w:val="21"/>
+          <w:lang w:eastAsia="pt-BR"/>
+        </w:rPr>
+        <w:t>-dom/</w:t>
+      </w:r>
+      <w:proofErr w:type="spellStart"/>
+      <w:r>
+        <w:rPr>
+          <w:rFonts w:ascii="Consolas" w:eastAsia="Times New Roman" w:hAnsi="Consolas" w:cs="Times New Roman"/>
+          <w:color w:val="F1FA8C"/>
+          <w:sz w:val="21"/>
+          <w:szCs w:val="21"/>
+          <w:lang w:eastAsia="pt-BR"/>
+        </w:rPr>
+        <w:t>client</w:t>
+      </w:r>
+      <w:proofErr w:type="spellEnd"/>
       <w:r>
         <w:rPr>
           <w:rFonts w:ascii="Consolas" w:eastAsia="Times New Roman" w:hAnsi="Consolas" w:cs="Times New Roman"/>
@@ -4356,6 +5384,7 @@
           <w:lang w:eastAsia="pt-BR"/>
         </w:rPr>
       </w:pPr>
+      <w:proofErr w:type="spellStart"/>
       <w:r>
         <w:rPr>
           <w:rFonts w:ascii="Consolas" w:eastAsia="Times New Roman" w:hAnsi="Consolas" w:cs="Times New Roman"/>
@@ -4366,16 +5395,40 @@
         </w:rPr>
         <w:t>import</w:t>
       </w:r>
-      <w:r>
-        <w:rPr>
-          <w:rFonts w:ascii="Consolas" w:eastAsia="Times New Roman" w:hAnsi="Consolas" w:cs="Times New Roman"/>
-          <w:color w:val="F8F8F2"/>
-          <w:sz w:val="21"/>
-          <w:szCs w:val="21"/>
-          <w:lang w:eastAsia="pt-BR"/>
-        </w:rPr>
-        <w:t xml:space="preserve"> { BrowserRouter } </w:t>
-      </w:r>
+      <w:proofErr w:type="spellEnd"/>
+      <w:r>
+        <w:rPr>
+          <w:rFonts w:ascii="Consolas" w:eastAsia="Times New Roman" w:hAnsi="Consolas" w:cs="Times New Roman"/>
+          <w:color w:val="F8F8F2"/>
+          <w:sz w:val="21"/>
+          <w:szCs w:val="21"/>
+          <w:lang w:eastAsia="pt-BR"/>
+        </w:rPr>
+        <w:t xml:space="preserve"> { </w:t>
+      </w:r>
+      <w:proofErr w:type="spellStart"/>
+      <w:r>
+        <w:rPr>
+          <w:rFonts w:ascii="Consolas" w:eastAsia="Times New Roman" w:hAnsi="Consolas" w:cs="Times New Roman"/>
+          <w:color w:val="F8F8F2"/>
+          <w:sz w:val="21"/>
+          <w:szCs w:val="21"/>
+          <w:lang w:eastAsia="pt-BR"/>
+        </w:rPr>
+        <w:t>BrowserRouter</w:t>
+      </w:r>
+      <w:proofErr w:type="spellEnd"/>
+      <w:r>
+        <w:rPr>
+          <w:rFonts w:ascii="Consolas" w:eastAsia="Times New Roman" w:hAnsi="Consolas" w:cs="Times New Roman"/>
+          <w:color w:val="F8F8F2"/>
+          <w:sz w:val="21"/>
+          <w:szCs w:val="21"/>
+          <w:lang w:eastAsia="pt-BR"/>
+        </w:rPr>
+        <w:t xml:space="preserve"> } </w:t>
+      </w:r>
+      <w:proofErr w:type="spellStart"/>
       <w:r>
         <w:rPr>
           <w:rFonts w:ascii="Consolas" w:eastAsia="Times New Roman" w:hAnsi="Consolas" w:cs="Times New Roman"/>
@@ -4386,6 +5439,7 @@
         </w:rPr>
         <w:t>from</w:t>
       </w:r>
+      <w:proofErr w:type="spellEnd"/>
       <w:r>
         <w:rPr>
           <w:rFonts w:ascii="Consolas" w:eastAsia="Times New Roman" w:hAnsi="Consolas" w:cs="Times New Roman"/>
@@ -4406,6 +5460,7 @@
         </w:rPr>
         <w:t>'</w:t>
       </w:r>
+      <w:proofErr w:type="spellStart"/>
       <w:r>
         <w:rPr>
           <w:rFonts w:ascii="Consolas" w:eastAsia="Times New Roman" w:hAnsi="Consolas" w:cs="Times New Roman"/>
@@ -4414,7 +5469,40 @@
           <w:szCs w:val="21"/>
           <w:lang w:eastAsia="pt-BR"/>
         </w:rPr>
-        <w:t>react-router-dom</w:t>
+        <w:t>react</w:t>
+      </w:r>
+      <w:proofErr w:type="spellEnd"/>
+      <w:r>
+        <w:rPr>
+          <w:rFonts w:ascii="Consolas" w:eastAsia="Times New Roman" w:hAnsi="Consolas" w:cs="Times New Roman"/>
+          <w:color w:val="F1FA8C"/>
+          <w:sz w:val="21"/>
+          <w:szCs w:val="21"/>
+          <w:lang w:eastAsia="pt-BR"/>
+        </w:rPr>
+        <w:t>-</w:t>
+      </w:r>
+      <w:proofErr w:type="spellStart"/>
+      <w:r>
+        <w:rPr>
+          <w:rFonts w:ascii="Consolas" w:eastAsia="Times New Roman" w:hAnsi="Consolas" w:cs="Times New Roman"/>
+          <w:color w:val="F1FA8C"/>
+          <w:sz w:val="21"/>
+          <w:szCs w:val="21"/>
+          <w:lang w:eastAsia="pt-BR"/>
+        </w:rPr>
+        <w:t>router</w:t>
+      </w:r>
+      <w:proofErr w:type="spellEnd"/>
+      <w:r>
+        <w:rPr>
+          <w:rFonts w:ascii="Consolas" w:eastAsia="Times New Roman" w:hAnsi="Consolas" w:cs="Times New Roman"/>
+          <w:color w:val="F1FA8C"/>
+          <w:sz w:val="21"/>
+          <w:szCs w:val="21"/>
+          <w:lang w:eastAsia="pt-BR"/>
+        </w:rPr>
+        <w:t>-dom</w:t>
       </w:r>
       <w:r>
         <w:rPr>
@@ -4439,6 +5527,7 @@
           <w:lang w:eastAsia="pt-BR"/>
         </w:rPr>
       </w:pPr>
+      <w:proofErr w:type="spellStart"/>
       <w:r>
         <w:rPr>
           <w:rFonts w:ascii="Consolas" w:eastAsia="Times New Roman" w:hAnsi="Consolas" w:cs="Times New Roman"/>
@@ -4449,6 +5538,7 @@
         </w:rPr>
         <w:t>import</w:t>
       </w:r>
+      <w:proofErr w:type="spellEnd"/>
       <w:r>
         <w:rPr>
           <w:rFonts w:ascii="Consolas" w:eastAsia="Times New Roman" w:hAnsi="Consolas" w:cs="Times New Roman"/>
@@ -4459,6 +5549,7 @@
         </w:rPr>
         <w:t xml:space="preserve"> App </w:t>
       </w:r>
+      <w:proofErr w:type="spellStart"/>
       <w:r>
         <w:rPr>
           <w:rFonts w:ascii="Consolas" w:eastAsia="Times New Roman" w:hAnsi="Consolas" w:cs="Times New Roman"/>
@@ -4469,6 +5560,7 @@
         </w:rPr>
         <w:t>from</w:t>
       </w:r>
+      <w:proofErr w:type="spellEnd"/>
       <w:r>
         <w:rPr>
           <w:rFonts w:ascii="Consolas" w:eastAsia="Times New Roman" w:hAnsi="Consolas" w:cs="Times New Roman"/>
@@ -4522,6 +5614,7 @@
           <w:lang w:eastAsia="pt-BR"/>
         </w:rPr>
       </w:pPr>
+      <w:proofErr w:type="spellStart"/>
       <w:r>
         <w:rPr>
           <w:rFonts w:ascii="Consolas" w:eastAsia="Times New Roman" w:hAnsi="Consolas" w:cs="Times New Roman"/>
@@ -4532,6 +5625,7 @@
         </w:rPr>
         <w:t>import</w:t>
       </w:r>
+      <w:proofErr w:type="spellEnd"/>
       <w:r>
         <w:rPr>
           <w:rFonts w:ascii="Consolas" w:eastAsia="Times New Roman" w:hAnsi="Consolas" w:cs="Times New Roman"/>
@@ -4598,6 +5692,7 @@
           <w:lang w:eastAsia="pt-BR"/>
         </w:rPr>
       </w:pPr>
+      <w:proofErr w:type="spellStart"/>
       <w:r>
         <w:rPr>
           <w:rFonts w:ascii="Consolas" w:eastAsia="Times New Roman" w:hAnsi="Consolas" w:cs="Times New Roman"/>
@@ -4618,6 +5713,7 @@
         </w:rPr>
         <w:t>createRoot</w:t>
       </w:r>
+      <w:proofErr w:type="spellEnd"/>
       <w:r>
         <w:rPr>
           <w:rFonts w:ascii="Consolas" w:eastAsia="Times New Roman" w:hAnsi="Consolas" w:cs="Times New Roman"/>
@@ -4628,6 +5724,7 @@
         </w:rPr>
         <w:t>(</w:t>
       </w:r>
+      <w:proofErr w:type="spellStart"/>
       <w:r>
         <w:rPr>
           <w:rFonts w:ascii="Consolas" w:eastAsia="Times New Roman" w:hAnsi="Consolas" w:cs="Times New Roman"/>
@@ -4658,6 +5755,7 @@
         </w:rPr>
         <w:t>getElementById</w:t>
       </w:r>
+      <w:proofErr w:type="spellEnd"/>
       <w:r>
         <w:rPr>
           <w:rFonts w:ascii="Consolas" w:eastAsia="Times New Roman" w:hAnsi="Consolas" w:cs="Times New Roman"/>
@@ -4751,6 +5849,7 @@
         </w:rPr>
         <w:t>  &lt;</w:t>
       </w:r>
+      <w:proofErr w:type="spellStart"/>
       <w:r>
         <w:rPr>
           <w:rFonts w:ascii="Consolas" w:eastAsia="Times New Roman" w:hAnsi="Consolas" w:cs="Times New Roman"/>
@@ -4763,6 +5862,7 @@
         </w:rPr>
         <w:t>React.StrictMode</w:t>
       </w:r>
+      <w:proofErr w:type="spellEnd"/>
       <w:r>
         <w:rPr>
           <w:rFonts w:ascii="Consolas" w:eastAsia="Times New Roman" w:hAnsi="Consolas" w:cs="Times New Roman"/>
@@ -4796,6 +5896,7 @@
         </w:rPr>
         <w:t>    &lt;</w:t>
       </w:r>
+      <w:proofErr w:type="spellStart"/>
       <w:r>
         <w:rPr>
           <w:rFonts w:ascii="Consolas" w:eastAsia="Times New Roman" w:hAnsi="Consolas" w:cs="Times New Roman"/>
@@ -4808,6 +5909,7 @@
         </w:rPr>
         <w:t>BrowserRouter</w:t>
       </w:r>
+      <w:proofErr w:type="spellEnd"/>
       <w:r>
         <w:rPr>
           <w:rFonts w:ascii="Consolas" w:eastAsia="Times New Roman" w:hAnsi="Consolas" w:cs="Times New Roman"/>
@@ -4886,6 +5988,7 @@
         </w:rPr>
         <w:t>    &lt;/</w:t>
       </w:r>
+      <w:proofErr w:type="spellStart"/>
       <w:r>
         <w:rPr>
           <w:rFonts w:ascii="Consolas" w:eastAsia="Times New Roman" w:hAnsi="Consolas" w:cs="Times New Roman"/>
@@ -4898,6 +6001,7 @@
         </w:rPr>
         <w:t>BrowserRouter</w:t>
       </w:r>
+      <w:proofErr w:type="spellEnd"/>
       <w:r>
         <w:rPr>
           <w:rFonts w:ascii="Consolas" w:eastAsia="Times New Roman" w:hAnsi="Consolas" w:cs="Times New Roman"/>
@@ -4931,6 +6035,7 @@
         </w:rPr>
         <w:t>  &lt;/</w:t>
       </w:r>
+      <w:proofErr w:type="spellStart"/>
       <w:r>
         <w:rPr>
           <w:rFonts w:ascii="Consolas" w:eastAsia="Times New Roman" w:hAnsi="Consolas" w:cs="Times New Roman"/>
@@ -4943,6 +6048,7 @@
         </w:rPr>
         <w:t>React.StrictMode</w:t>
       </w:r>
+      <w:proofErr w:type="spellEnd"/>
       <w:r>
         <w:rPr>
           <w:rFonts w:ascii="Consolas" w:eastAsia="Times New Roman" w:hAnsi="Consolas" w:cs="Times New Roman"/>
@@ -4991,10 +6097,47 @@
         </w:tabs>
       </w:pPr>
       <w:r>
-        <w:t>Envolve o APP com o BrowserRouter que automaticamente importante a biblioteca BrowserRouter</w:t>
-      </w:r>
-      <w:r>
-        <w:t xml:space="preserve"> from ‘react-router-dom’. Isso é muito doido</w:t>
+        <w:t xml:space="preserve">Envolve o APP com o </w:t>
+      </w:r>
+      <w:proofErr w:type="spellStart"/>
+      <w:r>
+        <w:t>BrowserRouter</w:t>
+      </w:r>
+      <w:proofErr w:type="spellEnd"/>
+      <w:r>
+        <w:t xml:space="preserve"> que automaticamente importante a biblioteca </w:t>
+      </w:r>
+      <w:proofErr w:type="spellStart"/>
+      <w:r>
+        <w:t>BrowserRouter</w:t>
+      </w:r>
+      <w:proofErr w:type="spellEnd"/>
+      <w:r>
+        <w:t xml:space="preserve"> </w:t>
+      </w:r>
+      <w:proofErr w:type="spellStart"/>
+      <w:r>
+        <w:t>from</w:t>
+      </w:r>
+      <w:proofErr w:type="spellEnd"/>
+      <w:r>
+        <w:t xml:space="preserve"> ‘</w:t>
+      </w:r>
+      <w:proofErr w:type="spellStart"/>
+      <w:r>
+        <w:t>react</w:t>
+      </w:r>
+      <w:proofErr w:type="spellEnd"/>
+      <w:r>
+        <w:t>-</w:t>
+      </w:r>
+      <w:proofErr w:type="spellStart"/>
+      <w:r>
+        <w:t>router</w:t>
+      </w:r>
+      <w:proofErr w:type="spellEnd"/>
+      <w:r>
+        <w:t>-dom’. Isso é muito doido</w:t>
       </w:r>
     </w:p>
     <w:p>
@@ -5004,7 +6147,31 @@
         </w:tabs>
       </w:pPr>
       <w:r>
-        <w:t>Caso tenha mudado a pasta para BACKEND no GITHUB ou para qualquer outra pasta devemos ir no RENDER.COM, entrar no DashBoard e mudar as Settings para ROOT Directory para o nome da pasta onde esta o arquivo JSON</w:t>
+        <w:t xml:space="preserve">Caso tenha mudado a pasta para BACKEND no GITHUB ou para qualquer outra pasta devemos ir no RENDER.COM, entrar no </w:t>
+      </w:r>
+      <w:proofErr w:type="spellStart"/>
+      <w:r>
+        <w:t>DashBoard</w:t>
+      </w:r>
+      <w:proofErr w:type="spellEnd"/>
+      <w:r>
+        <w:t xml:space="preserve"> e mudar as Settings para ROOT </w:t>
+      </w:r>
+      <w:proofErr w:type="spellStart"/>
+      <w:r>
+        <w:t>Directory</w:t>
+      </w:r>
+      <w:proofErr w:type="spellEnd"/>
+      <w:r>
+        <w:t xml:space="preserve"> para o nome da pasta onde </w:t>
+      </w:r>
+      <w:proofErr w:type="spellStart"/>
+      <w:r>
+        <w:t>esta</w:t>
+      </w:r>
+      <w:proofErr w:type="spellEnd"/>
+      <w:r>
+        <w:t xml:space="preserve"> o arquivo JSON</w:t>
       </w:r>
     </w:p>
     <w:p>
@@ -5014,6 +6181,7 @@
         </w:tabs>
       </w:pPr>
       <w:r>
+        <w:lastRenderedPageBreak/>
         <w:drawing>
           <wp:inline distT="0" distB="0" distL="0" distR="0" wp14:anchorId="6B9D951D" wp14:editId="37E8978D">
             <wp:extent cx="5400040" cy="3548380"/>
@@ -5030,7 +6198,7 @@
                     <pic:cNvPicPr/>
                   </pic:nvPicPr>
                   <pic:blipFill>
-                    <a:blip r:embed="rId32"/>
+                    <a:blip r:embed="rId33"/>
                     <a:stretch>
                       <a:fillRect/>
                     </a:stretch>
@@ -5039,6 +6207,60 @@
                     <a:xfrm>
                       <a:off x="0" y="0"/>
                       <a:ext cx="5400040" cy="3548380"/>
+                    </a:xfrm>
+                    <a:prstGeom prst="rect">
+                      <a:avLst/>
+                    </a:prstGeom>
+                  </pic:spPr>
+                </pic:pic>
+              </a:graphicData>
+            </a:graphic>
+          </wp:inline>
+        </w:drawing>
+      </w:r>
+    </w:p>
+    <w:p>
+      <w:pPr>
+        <w:tabs>
+          <w:tab w:val="left" w:pos="1024"/>
+        </w:tabs>
+      </w:pPr>
+      <w:r>
+        <w:t>Publicando</w:t>
+      </w:r>
+    </w:p>
+    <w:p>
+      <w:pPr>
+        <w:tabs>
+          <w:tab w:val="left" w:pos="1024"/>
+        </w:tabs>
+      </w:pPr>
+      <w:r>
+        <w:drawing>
+          <wp:inline distT="0" distB="0" distL="0" distR="0" wp14:anchorId="5772CB56" wp14:editId="2DF9BD78">
+            <wp:extent cx="5400040" cy="4792980"/>
+            <wp:effectExtent l="0" t="0" r="0" b="7620"/>
+            <wp:docPr id="12" name="Imagem 12" descr="Interface gráfica do usuário, Aplicativo, Teams&#10;&#10;Descrição gerada automaticamente"/>
+            <wp:cNvGraphicFramePr>
+              <a:graphicFrameLocks xmlns:a="http://schemas.openxmlformats.org/drawingml/2006/main" noChangeAspect="1"/>
+            </wp:cNvGraphicFramePr>
+            <a:graphic xmlns:a="http://schemas.openxmlformats.org/drawingml/2006/main">
+              <a:graphicData uri="http://schemas.openxmlformats.org/drawingml/2006/picture">
+                <pic:pic xmlns:pic="http://schemas.openxmlformats.org/drawingml/2006/picture">
+                  <pic:nvPicPr>
+                    <pic:cNvPr id="12" name="Imagem 12" descr="Interface gráfica do usuário, Aplicativo, Teams&#10;&#10;Descrição gerada automaticamente"/>
+                    <pic:cNvPicPr/>
+                  </pic:nvPicPr>
+                  <pic:blipFill>
+                    <a:blip r:embed="rId34"/>
+                    <a:stretch>
+                      <a:fillRect/>
+                    </a:stretch>
+                  </pic:blipFill>
+                  <pic:spPr>
+                    <a:xfrm>
+                      <a:off x="0" y="0"/>
+                      <a:ext cx="5400040" cy="4792980"/>
                     </a:xfrm>
                     <a:prstGeom prst="rect">
                       <a:avLst/>
@@ -5510,6 +6732,18 @@
       <w:shd w:val="clear" w:color="auto" w:fill="E1DFDD"/>
     </w:rPr>
   </w:style>
+  <w:style w:type="character" w:styleId="HiperlinkVisitado">
+    <w:name w:val="FollowedHyperlink"/>
+    <w:basedOn w:val="Fontepargpadro"/>
+    <w:uiPriority w:val="99"/>
+    <w:semiHidden/>
+    <w:unhideWhenUsed/>
+    <w:rsid w:val="004B0E84"/>
+    <w:rPr>
+      <w:color w:val="954F72" w:themeColor="followedHyperlink"/>
+      <w:u w:val="single"/>
+    </w:rPr>
+  </w:style>
 </w:styles>
 </file>
 

</xml_diff>